<commit_message>
Fixed definitions in Paper
</commit_message>
<xml_diff>
--- a/Paper.docx
+++ b/Paper.docx
@@ -1329,7 +1329,45 @@
           <w:sz w:val="24"/>
           <w:szCs w:val="24"/>
         </w:rPr>
-        <w:t xml:space="preserve">Платформа </w:t>
+        <w:t>Методы построения проверяющих тестов</w:t>
+      </w:r>
+      <w:r>
+        <w:rPr>
+          <w:rFonts w:ascii="Times New Roman" w:hAnsi="Times New Roman" w:cs="Times New Roman"/>
+          <w:sz w:val="24"/>
+          <w:szCs w:val="24"/>
+        </w:rPr>
+        <w:tab/>
+      </w:r>
+      <w:r>
+        <w:rPr>
+          <w:rFonts w:ascii="Times New Roman" w:hAnsi="Times New Roman" w:cs="Times New Roman"/>
+          <w:sz w:val="24"/>
+          <w:szCs w:val="24"/>
+        </w:rPr>
+        <w:t>4</w:t>
+      </w:r>
+    </w:p>
+    <w:p>
+      <w:pPr>
+        <w:tabs>
+          <w:tab w:val="right" w:leader="dot" w:pos="0"/>
+          <w:tab w:val="right" w:leader="dot" w:pos="709"/>
+          <w:tab w:val="right" w:leader="dot" w:pos="9356"/>
+        </w:tabs>
+        <w:rPr>
+          <w:rFonts w:ascii="Times New Roman" w:hAnsi="Times New Roman" w:cs="Times New Roman"/>
+          <w:sz w:val="24"/>
+          <w:szCs w:val="24"/>
+        </w:rPr>
+      </w:pPr>
+      <w:r>
+        <w:rPr>
+          <w:rFonts w:ascii="Times New Roman" w:hAnsi="Times New Roman" w:cs="Times New Roman"/>
+          <w:sz w:val="24"/>
+          <w:szCs w:val="24"/>
+        </w:rPr>
+        <w:t xml:space="preserve">3 Платформа </w:t>
       </w:r>
       <w:proofErr w:type="spellStart"/>
       <w:r>
@@ -1640,6 +1678,7 @@
     </w:p>
     <w:p>
       <w:pPr>
+        <w:ind w:firstLine="709"/>
         <w:rPr>
           <w:rFonts w:ascii="Times New Roman" w:hAnsi="Times New Roman" w:cs="Times New Roman"/>
           <w:sz w:val="24"/>
@@ -1667,9 +1706,178 @@
           <w:rFonts w:ascii="Times New Roman" w:hAnsi="Times New Roman" w:cs="Times New Roman"/>
           <w:sz w:val="24"/>
           <w:szCs w:val="24"/>
-          <w:lang w:val="en-US"/>
-        </w:rPr>
-        <w:t>M</w:t>
+        </w:rPr>
+        <w:t xml:space="preserve">называется </w:t>
+      </w:r>
+      <w:r>
+        <w:rPr>
+          <w:rFonts w:ascii="Times New Roman" w:hAnsi="Times New Roman" w:cs="Times New Roman"/>
+          <w:sz w:val="24"/>
+          <w:szCs w:val="24"/>
+        </w:rPr>
+        <w:t xml:space="preserve">пятерка </w:t>
+      </w:r>
+      <w:r>
+        <w:rPr>
+          <w:rFonts w:ascii="Times New Roman" w:hAnsi="Times New Roman" w:cs="Times New Roman"/>
+          <w:sz w:val="24"/>
+          <w:szCs w:val="24"/>
+          <w:lang w:val="en-US"/>
+        </w:rPr>
+        <w:t>A</w:t>
+      </w:r>
+      <w:r>
+        <w:rPr>
+          <w:rFonts w:ascii="Times New Roman" w:hAnsi="Times New Roman" w:cs="Times New Roman"/>
+          <w:sz w:val="24"/>
+          <w:szCs w:val="24"/>
+        </w:rPr>
+        <w:t xml:space="preserve"> = (</w:t>
+      </w:r>
+      <w:r>
+        <w:rPr>
+          <w:rFonts w:ascii="Times New Roman" w:hAnsi="Times New Roman" w:cs="Times New Roman"/>
+          <w:sz w:val="24"/>
+          <w:szCs w:val="24"/>
+          <w:lang w:val="en-US"/>
+        </w:rPr>
+        <w:t>S</w:t>
+      </w:r>
+      <w:r>
+        <w:rPr>
+          <w:rFonts w:ascii="Times New Roman" w:hAnsi="Times New Roman" w:cs="Times New Roman"/>
+          <w:sz w:val="24"/>
+          <w:szCs w:val="24"/>
+        </w:rPr>
+        <w:t xml:space="preserve">, </w:t>
+      </w:r>
+      <w:r>
+        <w:rPr>
+          <w:rFonts w:ascii="Times New Roman" w:hAnsi="Times New Roman" w:cs="Times New Roman"/>
+          <w:sz w:val="24"/>
+          <w:szCs w:val="24"/>
+          <w:lang w:val="en-US"/>
+        </w:rPr>
+        <w:t>I</w:t>
+      </w:r>
+      <w:r>
+        <w:rPr>
+          <w:rFonts w:ascii="Times New Roman" w:hAnsi="Times New Roman" w:cs="Times New Roman"/>
+          <w:sz w:val="24"/>
+          <w:szCs w:val="24"/>
+        </w:rPr>
+        <w:t xml:space="preserve">, </w:t>
+      </w:r>
+      <w:r>
+        <w:rPr>
+          <w:rFonts w:ascii="Times New Roman" w:hAnsi="Times New Roman" w:cs="Times New Roman"/>
+          <w:sz w:val="24"/>
+          <w:szCs w:val="24"/>
+          <w:lang w:val="en-US"/>
+        </w:rPr>
+        <w:t>O</w:t>
+      </w:r>
+      <w:r>
+        <w:rPr>
+          <w:rFonts w:ascii="Times New Roman" w:hAnsi="Times New Roman" w:cs="Times New Roman"/>
+          <w:sz w:val="24"/>
+          <w:szCs w:val="24"/>
+        </w:rPr>
+        <w:t xml:space="preserve">, </w:t>
+      </w:r>
+      <w:r>
+        <w:rPr>
+          <w:rFonts w:ascii="Times New Roman" w:hAnsi="Times New Roman" w:cs="Times New Roman"/>
+          <w:sz w:val="24"/>
+          <w:szCs w:val="24"/>
+          <w:lang w:val="en-US"/>
+        </w:rPr>
+        <w:t>T</w:t>
+      </w:r>
+      <w:r>
+        <w:rPr>
+          <w:rFonts w:ascii="Times New Roman" w:hAnsi="Times New Roman" w:cs="Times New Roman"/>
+          <w:sz w:val="24"/>
+          <w:szCs w:val="24"/>
+          <w:vertAlign w:val="subscript"/>
+          <w:lang w:val="en-US"/>
+        </w:rPr>
+        <w:t>S</w:t>
+      </w:r>
+      <w:r>
+        <w:rPr>
+          <w:rFonts w:ascii="Times New Roman" w:hAnsi="Times New Roman" w:cs="Times New Roman"/>
+          <w:sz w:val="24"/>
+          <w:szCs w:val="24"/>
+        </w:rPr>
+        <w:t xml:space="preserve">, </w:t>
+      </w:r>
+      <w:r>
+        <w:rPr>
+          <w:rFonts w:ascii="Times New Roman" w:hAnsi="Times New Roman" w:cs="Times New Roman"/>
+          <w:sz w:val="24"/>
+          <w:szCs w:val="24"/>
+          <w:lang w:val="en-US"/>
+        </w:rPr>
+        <w:t>s</w:t>
+      </w:r>
+      <w:r>
+        <w:rPr>
+          <w:rFonts w:ascii="Times New Roman" w:hAnsi="Times New Roman" w:cs="Times New Roman"/>
+          <w:sz w:val="24"/>
+          <w:szCs w:val="24"/>
+          <w:vertAlign w:val="subscript"/>
+        </w:rPr>
+        <w:t>0</w:t>
+      </w:r>
+      <w:r>
+        <w:rPr>
+          <w:rFonts w:ascii="Times New Roman" w:hAnsi="Times New Roman" w:cs="Times New Roman"/>
+          <w:sz w:val="24"/>
+          <w:szCs w:val="24"/>
+        </w:rPr>
+        <w:t>)</w:t>
+      </w:r>
+      <w:r>
+        <w:rPr>
+          <w:rFonts w:ascii="Times New Roman" w:hAnsi="Times New Roman" w:cs="Times New Roman"/>
+          <w:sz w:val="24"/>
+          <w:szCs w:val="24"/>
+        </w:rPr>
+        <w:t xml:space="preserve">, </w:t>
+      </w:r>
+      <w:r>
+        <w:rPr>
+          <w:rFonts w:ascii="Times New Roman" w:hAnsi="Times New Roman" w:cs="Times New Roman"/>
+          <w:sz w:val="24"/>
+          <w:szCs w:val="24"/>
+        </w:rPr>
+        <w:t xml:space="preserve">где </w:t>
+      </w:r>
+      <w:r>
+        <w:rPr>
+          <w:rFonts w:ascii="Times New Roman" w:hAnsi="Times New Roman" w:cs="Times New Roman"/>
+          <w:sz w:val="24"/>
+          <w:szCs w:val="24"/>
+          <w:lang w:val="en-US"/>
+        </w:rPr>
+        <w:t>S</w:t>
+      </w:r>
+      <w:r>
+        <w:rPr>
+          <w:rFonts w:ascii="Times New Roman" w:hAnsi="Times New Roman" w:cs="Times New Roman"/>
+          <w:sz w:val="24"/>
+          <w:szCs w:val="24"/>
+        </w:rPr>
+        <w:t xml:space="preserve"> - </w:t>
+      </w:r>
+      <w:r>
+        <w:rPr>
+          <w:rFonts w:ascii="Times New Roman" w:hAnsi="Times New Roman" w:cs="Times New Roman"/>
+          <w:sz w:val="24"/>
+          <w:szCs w:val="24"/>
+        </w:rPr>
+        <w:t>конечное множество состояний</w:t>
       </w:r>
       <w:r>
         <w:rPr>
@@ -1684,8 +1892,160 @@
           <w:rFonts w:ascii="Times New Roman" w:hAnsi="Times New Roman" w:cs="Times New Roman"/>
           <w:sz w:val="24"/>
           <w:szCs w:val="24"/>
-        </w:rPr>
-        <w:t xml:space="preserve">называется синхронная система с конечным входным алфавитом </w:t>
+          <w:lang w:val="en-US"/>
+        </w:rPr>
+        <w:t>c</w:t>
+      </w:r>
+      <w:r>
+        <w:rPr>
+          <w:rFonts w:ascii="Times New Roman" w:hAnsi="Times New Roman" w:cs="Times New Roman"/>
+          <w:sz w:val="24"/>
+          <w:szCs w:val="24"/>
+        </w:rPr>
+        <w:t xml:space="preserve"> </w:t>
+      </w:r>
+      <w:r>
+        <w:rPr>
+          <w:rFonts w:ascii="Times New Roman" w:hAnsi="Times New Roman" w:cs="Times New Roman"/>
+          <w:sz w:val="24"/>
+          <w:szCs w:val="24"/>
+        </w:rPr>
+        <w:t xml:space="preserve">выделенным начальным состоянием  </w:t>
+      </w:r>
+      <w:r>
+        <w:rPr>
+          <w:rFonts w:ascii="Times New Roman" w:hAnsi="Times New Roman" w:cs="Times New Roman"/>
+          <w:sz w:val="24"/>
+          <w:szCs w:val="24"/>
+          <w:lang w:val="en-US"/>
+        </w:rPr>
+        <w:t>s</w:t>
+      </w:r>
+      <w:r>
+        <w:rPr>
+          <w:rFonts w:ascii="Times New Roman" w:hAnsi="Times New Roman" w:cs="Times New Roman"/>
+          <w:sz w:val="24"/>
+          <w:szCs w:val="24"/>
+          <w:vertAlign w:val="subscript"/>
+        </w:rPr>
+        <w:t>0</w:t>
+      </w:r>
+      <w:r>
+        <w:rPr>
+          <w:rFonts w:ascii="Times New Roman" w:hAnsi="Times New Roman" w:cs="Times New Roman"/>
+          <w:sz w:val="24"/>
+          <w:szCs w:val="24"/>
+        </w:rPr>
+        <w:t xml:space="preserve">, </w:t>
+      </w:r>
+      <w:r>
+        <w:rPr>
+          <w:rFonts w:ascii="Times New Roman" w:hAnsi="Times New Roman" w:cs="Times New Roman"/>
+          <w:sz w:val="24"/>
+          <w:szCs w:val="24"/>
+          <w:lang w:val="en-US"/>
+        </w:rPr>
+        <w:t>I</w:t>
+      </w:r>
+      <w:r>
+        <w:rPr>
+          <w:rFonts w:ascii="Times New Roman" w:hAnsi="Times New Roman" w:cs="Times New Roman"/>
+          <w:sz w:val="24"/>
+          <w:szCs w:val="24"/>
+        </w:rPr>
+        <w:t xml:space="preserve"> -</w:t>
+      </w:r>
+      <w:r>
+        <w:rPr>
+          <w:rFonts w:ascii="Times New Roman" w:hAnsi="Times New Roman" w:cs="Times New Roman"/>
+          <w:sz w:val="24"/>
+          <w:szCs w:val="24"/>
+        </w:rPr>
+        <w:t xml:space="preserve"> входной алфавит</w:t>
+      </w:r>
+      <w:r>
+        <w:rPr>
+          <w:rFonts w:ascii="Times New Roman" w:hAnsi="Times New Roman" w:cs="Times New Roman"/>
+          <w:sz w:val="24"/>
+          <w:szCs w:val="24"/>
+        </w:rPr>
+        <w:t>,</w:t>
+      </w:r>
+      <w:r>
+        <w:rPr>
+          <w:rFonts w:ascii="Times New Roman" w:hAnsi="Times New Roman" w:cs="Times New Roman"/>
+          <w:sz w:val="24"/>
+          <w:szCs w:val="24"/>
+        </w:rPr>
+        <w:t xml:space="preserve"> </w:t>
+      </w:r>
+      <w:r>
+        <w:rPr>
+          <w:rFonts w:ascii="Times New Roman" w:hAnsi="Times New Roman" w:cs="Times New Roman"/>
+          <w:sz w:val="24"/>
+          <w:szCs w:val="24"/>
+          <w:lang w:val="en-US"/>
+        </w:rPr>
+        <w:t>O</w:t>
+      </w:r>
+      <w:r>
+        <w:rPr>
+          <w:rFonts w:ascii="Times New Roman" w:hAnsi="Times New Roman" w:cs="Times New Roman"/>
+          <w:sz w:val="24"/>
+          <w:szCs w:val="24"/>
+        </w:rPr>
+        <w:t xml:space="preserve"> -</w:t>
+      </w:r>
+      <w:r>
+        <w:rPr>
+          <w:rFonts w:ascii="Times New Roman" w:hAnsi="Times New Roman" w:cs="Times New Roman"/>
+          <w:sz w:val="24"/>
+          <w:szCs w:val="24"/>
+        </w:rPr>
+        <w:t xml:space="preserve"> выходной</w:t>
+      </w:r>
+      <w:r>
+        <w:rPr>
+          <w:rFonts w:ascii="Times New Roman" w:hAnsi="Times New Roman" w:cs="Times New Roman"/>
+          <w:sz w:val="24"/>
+          <w:szCs w:val="24"/>
+        </w:rPr>
+        <w:t xml:space="preserve"> алфавит</w:t>
+      </w:r>
+      <w:r>
+        <w:rPr>
+          <w:rFonts w:ascii="Times New Roman" w:hAnsi="Times New Roman" w:cs="Times New Roman"/>
+          <w:sz w:val="24"/>
+          <w:szCs w:val="24"/>
+        </w:rPr>
+        <w:t xml:space="preserve"> и </w:t>
+      </w:r>
+      <w:r>
+        <w:rPr>
+          <w:rFonts w:ascii="Times New Roman" w:hAnsi="Times New Roman" w:cs="Times New Roman"/>
+          <w:sz w:val="24"/>
+          <w:szCs w:val="24"/>
+          <w:lang w:val="en-US"/>
+        </w:rPr>
+        <w:t>T</w:t>
+      </w:r>
+      <w:r>
+        <w:rPr>
+          <w:rFonts w:ascii="Times New Roman" w:hAnsi="Times New Roman" w:cs="Times New Roman"/>
+          <w:sz w:val="24"/>
+          <w:szCs w:val="24"/>
+          <w:vertAlign w:val="subscript"/>
+          <w:lang w:val="en-US"/>
+        </w:rPr>
+        <w:t>S</w:t>
+      </w:r>
+      <w:r>
+        <w:rPr>
+          <w:rFonts w:ascii="Times New Roman" w:hAnsi="Times New Roman" w:cs="Times New Roman"/>
+          <w:sz w:val="24"/>
+          <w:szCs w:val="24"/>
+        </w:rPr>
+        <w:t xml:space="preserve"> </w:t>
       </w:r>
       <m:oMath>
         <m:r>
@@ -1694,293 +2054,12 @@
             <w:sz w:val="24"/>
             <w:szCs w:val="24"/>
           </w:rPr>
-          <m:t>X={</m:t>
+          <m:t>⊆</m:t>
         </m:r>
-        <m:sSub>
-          <m:sSubPr>
-            <m:ctrlPr>
-              <w:rPr>
-                <w:rFonts w:ascii="Cambria Math" w:hAnsi="Cambria Math" w:cs="Times New Roman"/>
-                <w:i/>
-                <w:sz w:val="24"/>
-                <w:szCs w:val="24"/>
-              </w:rPr>
-            </m:ctrlPr>
-          </m:sSubPr>
-          <m:e>
-            <m:r>
-              <w:rPr>
-                <w:rFonts w:ascii="Cambria Math" w:hAnsi="Cambria Math" w:cs="Times New Roman"/>
-                <w:sz w:val="24"/>
-                <w:szCs w:val="24"/>
-              </w:rPr>
-              <m:t>ξ</m:t>
-            </m:r>
-          </m:e>
-          <m:sub>
-            <m:r>
-              <w:rPr>
-                <w:rFonts w:ascii="Cambria Math" w:hAnsi="Cambria Math" w:cs="Times New Roman"/>
-                <w:sz w:val="24"/>
-                <w:szCs w:val="24"/>
-              </w:rPr>
-              <m:t>1</m:t>
-            </m:r>
-          </m:sub>
-        </m:sSub>
         <m:r>
-          <w:rPr>
-            <w:rFonts w:ascii="Cambria Math" w:hAnsi="Cambria Math" w:cs="Times New Roman"/>
-            <w:sz w:val="24"/>
-            <w:szCs w:val="24"/>
-          </w:rPr>
-          <m:t xml:space="preserve">, </m:t>
-        </m:r>
-        <m:sSub>
-          <m:sSubPr>
-            <m:ctrlPr>
-              <w:rPr>
-                <w:rFonts w:ascii="Cambria Math" w:hAnsi="Cambria Math" w:cs="Times New Roman"/>
-                <w:i/>
-                <w:sz w:val="24"/>
-                <w:szCs w:val="24"/>
-              </w:rPr>
-            </m:ctrlPr>
-          </m:sSubPr>
-          <m:e>
-            <m:r>
-              <w:rPr>
-                <w:rFonts w:ascii="Cambria Math" w:hAnsi="Cambria Math" w:cs="Times New Roman"/>
-                <w:sz w:val="24"/>
-                <w:szCs w:val="24"/>
-              </w:rPr>
-              <m:t>ξ</m:t>
-            </m:r>
-          </m:e>
-          <m:sub>
-            <m:r>
-              <w:rPr>
-                <w:rFonts w:ascii="Cambria Math" w:hAnsi="Cambria Math" w:cs="Times New Roman"/>
-                <w:sz w:val="24"/>
-                <w:szCs w:val="24"/>
-              </w:rPr>
-              <m:t>2</m:t>
-            </m:r>
-          </m:sub>
-        </m:sSub>
-        <m:r>
-          <w:rPr>
-            <w:rFonts w:ascii="Cambria Math" w:hAnsi="Cambria Math" w:cs="Times New Roman"/>
-            <w:sz w:val="24"/>
-            <w:szCs w:val="24"/>
-          </w:rPr>
-          <m:t xml:space="preserve">, …, </m:t>
-        </m:r>
-        <m:sSub>
-          <m:sSubPr>
-            <m:ctrlPr>
-              <w:rPr>
-                <w:rFonts w:ascii="Cambria Math" w:hAnsi="Cambria Math" w:cs="Times New Roman"/>
-                <w:i/>
-                <w:sz w:val="24"/>
-                <w:szCs w:val="24"/>
-              </w:rPr>
-            </m:ctrlPr>
-          </m:sSubPr>
-          <m:e>
-            <m:r>
-              <w:rPr>
-                <w:rFonts w:ascii="Cambria Math" w:hAnsi="Cambria Math" w:cs="Times New Roman"/>
-                <w:sz w:val="24"/>
-                <w:szCs w:val="24"/>
-              </w:rPr>
-              <m:t>ξ</m:t>
-            </m:r>
-          </m:e>
-          <m:sub>
-            <m:r>
-              <w:rPr>
-                <w:rFonts w:ascii="Cambria Math" w:hAnsi="Cambria Math" w:cs="Times New Roman"/>
-                <w:sz w:val="24"/>
-                <w:szCs w:val="24"/>
-              </w:rPr>
-              <m:t>p</m:t>
-            </m:r>
-          </m:sub>
-        </m:sSub>
-        <m:r>
-          <w:rPr>
-            <w:rFonts w:ascii="Cambria Math" w:hAnsi="Cambria Math" w:cs="Times New Roman"/>
-            <w:sz w:val="24"/>
-            <w:szCs w:val="24"/>
-          </w:rPr>
-          <m:t>}</m:t>
-        </m:r>
-      </m:oMath>
-      <w:r>
-        <w:rPr>
-          <w:rFonts w:ascii="Times New Roman" w:hAnsi="Times New Roman" w:cs="Times New Roman"/>
-          <w:sz w:val="24"/>
-          <w:szCs w:val="24"/>
-        </w:rPr>
-        <w:t xml:space="preserve">, </w:t>
-      </w:r>
-      <w:r>
-        <w:rPr>
-          <w:rFonts w:ascii="Times New Roman" w:hAnsi="Times New Roman" w:cs="Times New Roman"/>
-          <w:sz w:val="24"/>
-          <w:szCs w:val="24"/>
-        </w:rPr>
-        <w:t xml:space="preserve">с конечным выходным алфавитом </w:t>
-      </w:r>
-      <m:oMath>
-        <m:r>
-          <w:rPr>
-            <w:rFonts w:ascii="Cambria Math" w:hAnsi="Cambria Math" w:cs="Times New Roman"/>
-            <w:sz w:val="24"/>
-            <w:szCs w:val="24"/>
-          </w:rPr>
-          <m:t>Z={</m:t>
-        </m:r>
-        <m:sSub>
-          <m:sSubPr>
-            <m:ctrlPr>
-              <w:rPr>
-                <w:rFonts w:ascii="Cambria Math" w:hAnsi="Cambria Math" w:cs="Times New Roman"/>
-                <w:i/>
-                <w:sz w:val="24"/>
-                <w:szCs w:val="24"/>
-              </w:rPr>
-            </m:ctrlPr>
-          </m:sSubPr>
-          <m:e>
-            <m:r>
-              <w:rPr>
-                <w:rFonts w:ascii="Cambria Math" w:hAnsi="Cambria Math" w:cs="Times New Roman"/>
-                <w:sz w:val="24"/>
-                <w:szCs w:val="24"/>
-              </w:rPr>
-              <m:t>ζ</m:t>
-            </m:r>
-          </m:e>
-          <m:sub>
-            <m:r>
-              <w:rPr>
-                <w:rFonts w:ascii="Cambria Math" w:hAnsi="Cambria Math" w:cs="Times New Roman"/>
-                <w:sz w:val="24"/>
-                <w:szCs w:val="24"/>
-              </w:rPr>
-              <m:t>1</m:t>
-            </m:r>
-          </m:sub>
-        </m:sSub>
-        <m:r>
-          <w:rPr>
-            <w:rFonts w:ascii="Cambria Math" w:hAnsi="Cambria Math" w:cs="Times New Roman"/>
-            <w:sz w:val="24"/>
-            <w:szCs w:val="24"/>
-          </w:rPr>
-          <m:t xml:space="preserve">, </m:t>
-        </m:r>
-        <m:sSub>
-          <m:sSubPr>
-            <m:ctrlPr>
-              <w:rPr>
-                <w:rFonts w:ascii="Cambria Math" w:hAnsi="Cambria Math" w:cs="Times New Roman"/>
-                <w:i/>
-                <w:sz w:val="24"/>
-                <w:szCs w:val="24"/>
-              </w:rPr>
-            </m:ctrlPr>
-          </m:sSubPr>
-          <m:e>
-            <m:r>
-              <w:rPr>
-                <w:rFonts w:ascii="Cambria Math" w:hAnsi="Cambria Math" w:cs="Times New Roman"/>
-                <w:sz w:val="24"/>
-                <w:szCs w:val="24"/>
-              </w:rPr>
-              <m:t>ζ</m:t>
-            </m:r>
-          </m:e>
-          <m:sub>
-            <m:r>
-              <w:rPr>
-                <w:rFonts w:ascii="Cambria Math" w:hAnsi="Cambria Math" w:cs="Times New Roman"/>
-                <w:sz w:val="24"/>
-                <w:szCs w:val="24"/>
-              </w:rPr>
-              <m:t>2</m:t>
-            </m:r>
-          </m:sub>
-        </m:sSub>
-        <m:r>
-          <w:rPr>
-            <w:rFonts w:ascii="Cambria Math" w:hAnsi="Cambria Math" w:cs="Times New Roman"/>
-            <w:sz w:val="24"/>
-            <w:szCs w:val="24"/>
-          </w:rPr>
-          <m:t xml:space="preserve">, …, </m:t>
-        </m:r>
-        <m:sSub>
-          <m:sSubPr>
-            <m:ctrlPr>
-              <w:rPr>
-                <w:rFonts w:ascii="Cambria Math" w:hAnsi="Cambria Math" w:cs="Times New Roman"/>
-                <w:i/>
-                <w:sz w:val="24"/>
-                <w:szCs w:val="24"/>
-              </w:rPr>
-            </m:ctrlPr>
-          </m:sSubPr>
-          <m:e>
-            <m:r>
-              <w:rPr>
-                <w:rFonts w:ascii="Cambria Math" w:hAnsi="Cambria Math" w:cs="Times New Roman"/>
-                <w:sz w:val="24"/>
-                <w:szCs w:val="24"/>
-              </w:rPr>
-              <m:t>ζ</m:t>
-            </m:r>
-          </m:e>
-          <m:sub>
-            <m:r>
-              <w:rPr>
-                <w:rFonts w:ascii="Cambria Math" w:hAnsi="Cambria Math" w:cs="Times New Roman"/>
-                <w:sz w:val="24"/>
-                <w:szCs w:val="24"/>
-              </w:rPr>
-              <m:t>q</m:t>
-            </m:r>
-          </m:sub>
-        </m:sSub>
-        <m:r>
-          <w:rPr>
-            <w:rFonts w:ascii="Cambria Math" w:hAnsi="Cambria Math" w:cs="Times New Roman"/>
-            <w:sz w:val="24"/>
-            <w:szCs w:val="24"/>
-          </w:rPr>
-          <m:t>}</m:t>
-        </m:r>
-      </m:oMath>
-      <w:r>
-        <w:rPr>
-          <w:rFonts w:ascii="Times New Roman" w:hAnsi="Times New Roman" w:cs="Times New Roman"/>
-          <w:sz w:val="24"/>
-          <w:szCs w:val="24"/>
-        </w:rPr>
-        <w:t xml:space="preserve">, </w:t>
-      </w:r>
-      <w:r>
-        <w:rPr>
-          <w:rFonts w:ascii="Times New Roman" w:hAnsi="Times New Roman" w:cs="Times New Roman"/>
-          <w:sz w:val="24"/>
-          <w:szCs w:val="24"/>
-        </w:rPr>
-        <w:t xml:space="preserve">с конечным множеством состояний </w:t>
-      </w:r>
-      <m:oMath>
-        <m:r>
+          <m:rPr>
+            <m:sty m:val="p"/>
+          </m:rPr>
           <w:rPr>
             <w:rFonts w:ascii="Cambria Math" w:hAnsi="Cambria Math" w:cs="Times New Roman"/>
             <w:sz w:val="24"/>
@@ -1990,132 +2069,15 @@
           <m:t>S</m:t>
         </m:r>
         <m:r>
+          <m:rPr>
+            <m:sty m:val="p"/>
+          </m:rPr>
           <w:rPr>
             <w:rFonts w:ascii="Cambria Math" w:hAnsi="Cambria Math" w:cs="Times New Roman"/>
             <w:sz w:val="24"/>
             <w:szCs w:val="24"/>
           </w:rPr>
-          <m:t>={</m:t>
-        </m:r>
-        <m:sSub>
-          <m:sSubPr>
-            <m:ctrlPr>
-              <w:rPr>
-                <w:rFonts w:ascii="Cambria Math" w:hAnsi="Cambria Math" w:cs="Times New Roman"/>
-                <w:i/>
-                <w:sz w:val="24"/>
-                <w:szCs w:val="24"/>
-              </w:rPr>
-            </m:ctrlPr>
-          </m:sSubPr>
-          <m:e>
-            <m:r>
-              <w:rPr>
-                <w:rFonts w:ascii="Cambria Math" w:hAnsi="Cambria Math" w:cs="Times New Roman"/>
-                <w:sz w:val="24"/>
-                <w:szCs w:val="24"/>
-              </w:rPr>
-              <m:t>σ</m:t>
-            </m:r>
-          </m:e>
-          <m:sub>
-            <m:r>
-              <w:rPr>
-                <w:rFonts w:ascii="Cambria Math" w:hAnsi="Cambria Math" w:cs="Times New Roman"/>
-                <w:sz w:val="24"/>
-                <w:szCs w:val="24"/>
-              </w:rPr>
-              <m:t>1</m:t>
-            </m:r>
-          </m:sub>
-        </m:sSub>
-        <m:r>
-          <w:rPr>
-            <w:rFonts w:ascii="Cambria Math" w:hAnsi="Cambria Math" w:cs="Times New Roman"/>
-            <w:sz w:val="24"/>
-            <w:szCs w:val="24"/>
-          </w:rPr>
-          <m:t xml:space="preserve">, </m:t>
-        </m:r>
-        <m:sSub>
-          <m:sSubPr>
-            <m:ctrlPr>
-              <w:rPr>
-                <w:rFonts w:ascii="Cambria Math" w:hAnsi="Cambria Math" w:cs="Times New Roman"/>
-                <w:i/>
-                <w:sz w:val="24"/>
-                <w:szCs w:val="24"/>
-              </w:rPr>
-            </m:ctrlPr>
-          </m:sSubPr>
-          <m:e>
-            <m:r>
-              <w:rPr>
-                <w:rFonts w:ascii="Cambria Math" w:hAnsi="Cambria Math" w:cs="Times New Roman"/>
-                <w:sz w:val="24"/>
-                <w:szCs w:val="24"/>
-              </w:rPr>
-              <m:t>σ</m:t>
-            </m:r>
-          </m:e>
-          <m:sub>
-            <m:r>
-              <w:rPr>
-                <w:rFonts w:ascii="Cambria Math" w:hAnsi="Cambria Math" w:cs="Times New Roman"/>
-                <w:sz w:val="24"/>
-                <w:szCs w:val="24"/>
-              </w:rPr>
-              <m:t>2</m:t>
-            </m:r>
-          </m:sub>
-        </m:sSub>
-        <m:r>
-          <w:rPr>
-            <w:rFonts w:ascii="Cambria Math" w:hAnsi="Cambria Math" w:cs="Times New Roman"/>
-            <w:sz w:val="24"/>
-            <w:szCs w:val="24"/>
-          </w:rPr>
-          <m:t xml:space="preserve">, …, </m:t>
-        </m:r>
-        <m:sSub>
-          <m:sSubPr>
-            <m:ctrlPr>
-              <w:rPr>
-                <w:rFonts w:ascii="Cambria Math" w:hAnsi="Cambria Math" w:cs="Times New Roman"/>
-                <w:i/>
-                <w:sz w:val="24"/>
-                <w:szCs w:val="24"/>
-              </w:rPr>
-            </m:ctrlPr>
-          </m:sSubPr>
-          <m:e>
-            <m:r>
-              <w:rPr>
-                <w:rFonts w:ascii="Cambria Math" w:hAnsi="Cambria Math" w:cs="Times New Roman"/>
-                <w:sz w:val="24"/>
-                <w:szCs w:val="24"/>
-              </w:rPr>
-              <m:t>σ</m:t>
-            </m:r>
-          </m:e>
-          <m:sub>
-            <m:r>
-              <w:rPr>
-                <w:rFonts w:ascii="Cambria Math" w:hAnsi="Cambria Math" w:cs="Times New Roman"/>
-                <w:sz w:val="24"/>
-                <w:szCs w:val="24"/>
-              </w:rPr>
-              <m:t>n</m:t>
-            </m:r>
-          </m:sub>
-        </m:sSub>
-        <m:r>
-          <w:rPr>
-            <w:rFonts w:ascii="Cambria Math" w:hAnsi="Cambria Math" w:cs="Times New Roman"/>
-            <w:sz w:val="24"/>
-            <w:szCs w:val="24"/>
-          </w:rPr>
-          <m:t>}</m:t>
+          <m:t>×I×O×S</m:t>
         </m:r>
       </m:oMath>
       <w:r>
@@ -2132,42 +2094,8 @@
           <w:sz w:val="24"/>
           <w:szCs w:val="24"/>
         </w:rPr>
-        <w:t xml:space="preserve">и двумя характеристическими функциями </w:t>
-      </w:r>
-      <m:oMath>
-        <m:sSub>
-          <m:sSubPr>
-            <m:ctrlPr>
-              <w:rPr>
-                <w:rFonts w:ascii="Cambria Math" w:hAnsi="Cambria Math" w:cs="Times New Roman"/>
-                <w:i/>
-                <w:sz w:val="24"/>
-                <w:szCs w:val="24"/>
-              </w:rPr>
-            </m:ctrlPr>
-          </m:sSubPr>
-          <m:e>
-            <m:r>
-              <w:rPr>
-                <w:rFonts w:ascii="Cambria Math" w:hAnsi="Cambria Math" w:cs="Times New Roman"/>
-                <w:sz w:val="24"/>
-                <w:szCs w:val="24"/>
-              </w:rPr>
-              <m:t>f</m:t>
-            </m:r>
-          </m:e>
-          <m:sub>
-            <m:r>
-              <w:rPr>
-                <w:rFonts w:ascii="Cambria Math" w:hAnsi="Cambria Math" w:cs="Times New Roman"/>
-                <w:sz w:val="24"/>
-                <w:szCs w:val="24"/>
-              </w:rPr>
-              <m:t>z</m:t>
-            </m:r>
-          </m:sub>
-        </m:sSub>
-      </m:oMath>
+        <w:t>–</w:t>
+      </w:r>
       <w:r>
         <w:rPr>
           <w:rFonts w:ascii="Times New Roman" w:hAnsi="Times New Roman" w:cs="Times New Roman"/>
@@ -2182,512 +2110,8 @@
           <w:sz w:val="24"/>
           <w:szCs w:val="24"/>
         </w:rPr>
-        <w:t xml:space="preserve">и </w:t>
-      </w:r>
-      <m:oMath>
-        <m:sSub>
-          <m:sSubPr>
-            <m:ctrlPr>
-              <w:rPr>
-                <w:rFonts w:ascii="Cambria Math" w:hAnsi="Cambria Math" w:cs="Times New Roman"/>
-                <w:i/>
-                <w:sz w:val="24"/>
-                <w:szCs w:val="24"/>
-              </w:rPr>
-            </m:ctrlPr>
-          </m:sSubPr>
-          <m:e>
-            <m:r>
-              <w:rPr>
-                <w:rFonts w:ascii="Cambria Math" w:hAnsi="Cambria Math" w:cs="Times New Roman"/>
-                <w:sz w:val="24"/>
-                <w:szCs w:val="24"/>
-              </w:rPr>
-              <m:t>f</m:t>
-            </m:r>
-          </m:e>
-          <m:sub>
-            <m:r>
-              <w:rPr>
-                <w:rFonts w:ascii="Cambria Math" w:hAnsi="Cambria Math" w:cs="Times New Roman"/>
-                <w:sz w:val="24"/>
-                <w:szCs w:val="24"/>
-                <w:lang w:val="en-US"/>
-              </w:rPr>
-              <m:t>s</m:t>
-            </m:r>
-          </m:sub>
-        </m:sSub>
-      </m:oMath>
-      <w:r>
-        <w:rPr>
-          <w:rFonts w:ascii="Times New Roman" w:hAnsi="Times New Roman" w:cs="Times New Roman"/>
-          <w:sz w:val="24"/>
-          <w:szCs w:val="24"/>
-        </w:rPr>
-        <w:t>:</w:t>
-      </w:r>
-    </w:p>
-    <w:p>
-      <w:pPr>
-        <w:jc w:val="center"/>
-        <w:rPr>
-          <w:rFonts w:ascii="Times New Roman" w:hAnsi="Times New Roman" w:cs="Times New Roman"/>
-          <w:sz w:val="24"/>
-          <w:szCs w:val="24"/>
-        </w:rPr>
-      </w:pPr>
-      <m:oMath>
-        <m:sSub>
-          <m:sSubPr>
-            <m:ctrlPr>
-              <w:rPr>
-                <w:rFonts w:ascii="Cambria Math" w:hAnsi="Cambria Math" w:cs="Times New Roman"/>
-                <w:i/>
-                <w:sz w:val="24"/>
-                <w:szCs w:val="24"/>
-                <w:lang w:val="en-US"/>
-              </w:rPr>
-            </m:ctrlPr>
-          </m:sSubPr>
-          <m:e>
-            <m:r>
-              <w:rPr>
-                <w:rFonts w:ascii="Cambria Math" w:hAnsi="Cambria Math" w:cs="Times New Roman"/>
-                <w:sz w:val="24"/>
-                <w:szCs w:val="24"/>
-                <w:lang w:val="en-US"/>
-              </w:rPr>
-              <m:t>z</m:t>
-            </m:r>
-          </m:e>
-          <m:sub>
-            <m:r>
-              <w:rPr>
-                <w:rFonts w:ascii="Cambria Math" w:hAnsi="Cambria Math" w:cs="Times New Roman"/>
-                <w:sz w:val="24"/>
-                <w:szCs w:val="24"/>
-                <w:lang w:val="en-US"/>
-              </w:rPr>
-              <m:t>ν</m:t>
-            </m:r>
-          </m:sub>
-        </m:sSub>
-        <m:r>
-          <w:rPr>
-            <w:rFonts w:ascii="Cambria Math" w:hAnsi="Cambria Math" w:cs="Times New Roman"/>
-            <w:sz w:val="24"/>
-            <w:szCs w:val="24"/>
-          </w:rPr>
-          <m:t xml:space="preserve">= </m:t>
-        </m:r>
-        <m:sSub>
-          <m:sSubPr>
-            <m:ctrlPr>
-              <w:rPr>
-                <w:rFonts w:ascii="Cambria Math" w:hAnsi="Cambria Math" w:cs="Times New Roman"/>
-                <w:i/>
-                <w:sz w:val="24"/>
-                <w:szCs w:val="24"/>
-              </w:rPr>
-            </m:ctrlPr>
-          </m:sSubPr>
-          <m:e>
-            <m:r>
-              <w:rPr>
-                <w:rFonts w:ascii="Cambria Math" w:hAnsi="Cambria Math" w:cs="Times New Roman"/>
-                <w:sz w:val="24"/>
-                <w:szCs w:val="24"/>
-              </w:rPr>
-              <m:t>f</m:t>
-            </m:r>
-          </m:e>
-          <m:sub>
-            <m:r>
-              <w:rPr>
-                <w:rFonts w:ascii="Cambria Math" w:hAnsi="Cambria Math" w:cs="Times New Roman"/>
-                <w:sz w:val="24"/>
-                <w:szCs w:val="24"/>
-              </w:rPr>
-              <m:t>z</m:t>
-            </m:r>
-          </m:sub>
-        </m:sSub>
-        <m:d>
-          <m:dPr>
-            <m:ctrlPr>
-              <w:rPr>
-                <w:rFonts w:ascii="Cambria Math" w:hAnsi="Cambria Math" w:cs="Times New Roman"/>
-                <w:i/>
-                <w:sz w:val="24"/>
-                <w:szCs w:val="24"/>
-              </w:rPr>
-            </m:ctrlPr>
-          </m:dPr>
-          <m:e>
-            <m:sSub>
-              <m:sSubPr>
-                <m:ctrlPr>
-                  <w:rPr>
-                    <w:rFonts w:ascii="Cambria Math" w:hAnsi="Cambria Math" w:cs="Times New Roman"/>
-                    <w:i/>
-                    <w:sz w:val="24"/>
-                    <w:szCs w:val="24"/>
-                  </w:rPr>
-                </m:ctrlPr>
-              </m:sSubPr>
-              <m:e>
-                <m:r>
-                  <w:rPr>
-                    <w:rFonts w:ascii="Cambria Math" w:hAnsi="Cambria Math" w:cs="Times New Roman"/>
-                    <w:sz w:val="24"/>
-                    <w:szCs w:val="24"/>
-                  </w:rPr>
-                  <m:t>x</m:t>
-                </m:r>
-              </m:e>
-              <m:sub>
-                <m:r>
-                  <w:rPr>
-                    <w:rFonts w:ascii="Cambria Math" w:hAnsi="Cambria Math" w:cs="Times New Roman"/>
-                    <w:sz w:val="24"/>
-                    <w:szCs w:val="24"/>
-                  </w:rPr>
-                  <m:t>ν</m:t>
-                </m:r>
-              </m:sub>
-            </m:sSub>
-            <m:r>
-              <w:rPr>
-                <w:rFonts w:ascii="Cambria Math" w:hAnsi="Cambria Math" w:cs="Times New Roman"/>
-                <w:sz w:val="24"/>
-                <w:szCs w:val="24"/>
-              </w:rPr>
-              <m:t xml:space="preserve">, </m:t>
-            </m:r>
-            <m:sSub>
-              <m:sSubPr>
-                <m:ctrlPr>
-                  <w:rPr>
-                    <w:rFonts w:ascii="Cambria Math" w:hAnsi="Cambria Math" w:cs="Times New Roman"/>
-                    <w:i/>
-                    <w:sz w:val="24"/>
-                    <w:szCs w:val="24"/>
-                  </w:rPr>
-                </m:ctrlPr>
-              </m:sSubPr>
-              <m:e>
-                <m:r>
-                  <w:rPr>
-                    <w:rFonts w:ascii="Cambria Math" w:hAnsi="Cambria Math" w:cs="Times New Roman"/>
-                    <w:sz w:val="24"/>
-                    <w:szCs w:val="24"/>
-                  </w:rPr>
-                  <m:t>s</m:t>
-                </m:r>
-              </m:e>
-              <m:sub>
-                <m:r>
-                  <w:rPr>
-                    <w:rFonts w:ascii="Cambria Math" w:hAnsi="Cambria Math" w:cs="Times New Roman"/>
-                    <w:sz w:val="24"/>
-                    <w:szCs w:val="24"/>
-                  </w:rPr>
-                  <m:t>ν</m:t>
-                </m:r>
-              </m:sub>
-            </m:sSub>
-          </m:e>
-        </m:d>
-      </m:oMath>
-      <w:r>
-        <w:rPr>
-          <w:rFonts w:ascii="Times New Roman" w:hAnsi="Times New Roman" w:cs="Times New Roman"/>
-          <w:sz w:val="24"/>
-          <w:szCs w:val="24"/>
-        </w:rPr>
-        <w:t>,</w:t>
-      </w:r>
-    </w:p>
-    <w:p>
-      <w:pPr>
-        <w:jc w:val="center"/>
-        <w:rPr>
-          <w:rFonts w:ascii="Times New Roman" w:hAnsi="Times New Roman" w:cs="Times New Roman"/>
-          <w:sz w:val="24"/>
-          <w:szCs w:val="24"/>
-        </w:rPr>
-      </w:pPr>
-      <m:oMath>
-        <m:sSub>
-          <m:sSubPr>
-            <m:ctrlPr>
-              <w:rPr>
-                <w:rFonts w:ascii="Cambria Math" w:hAnsi="Cambria Math" w:cs="Times New Roman"/>
-                <w:i/>
-                <w:sz w:val="24"/>
-                <w:szCs w:val="24"/>
-                <w:lang w:val="en-US"/>
-              </w:rPr>
-            </m:ctrlPr>
-          </m:sSubPr>
-          <m:e>
-            <m:r>
-              <w:rPr>
-                <w:rFonts w:ascii="Cambria Math" w:hAnsi="Cambria Math" w:cs="Times New Roman"/>
-                <w:sz w:val="24"/>
-                <w:szCs w:val="24"/>
-                <w:lang w:val="en-US"/>
-              </w:rPr>
-              <m:t>s</m:t>
-            </m:r>
-          </m:e>
-          <m:sub>
-            <m:r>
-              <w:rPr>
-                <w:rFonts w:ascii="Cambria Math" w:hAnsi="Cambria Math" w:cs="Times New Roman"/>
-                <w:sz w:val="24"/>
-                <w:szCs w:val="24"/>
-                <w:lang w:val="en-US"/>
-              </w:rPr>
-              <m:t>ν</m:t>
-            </m:r>
-            <m:r>
-              <w:rPr>
-                <w:rFonts w:ascii="Cambria Math" w:hAnsi="Cambria Math" w:cs="Times New Roman"/>
-                <w:sz w:val="24"/>
-                <w:szCs w:val="24"/>
-              </w:rPr>
-              <m:t>+1</m:t>
-            </m:r>
-          </m:sub>
-        </m:sSub>
-        <m:r>
-          <w:rPr>
-            <w:rFonts w:ascii="Cambria Math" w:hAnsi="Cambria Math" w:cs="Times New Roman"/>
-            <w:sz w:val="24"/>
-            <w:szCs w:val="24"/>
-          </w:rPr>
-          <m:t xml:space="preserve">= </m:t>
-        </m:r>
-        <m:sSub>
-          <m:sSubPr>
-            <m:ctrlPr>
-              <w:rPr>
-                <w:rFonts w:ascii="Cambria Math" w:hAnsi="Cambria Math" w:cs="Times New Roman"/>
-                <w:i/>
-                <w:sz w:val="24"/>
-                <w:szCs w:val="24"/>
-              </w:rPr>
-            </m:ctrlPr>
-          </m:sSubPr>
-          <m:e>
-            <m:r>
-              <w:rPr>
-                <w:rFonts w:ascii="Cambria Math" w:hAnsi="Cambria Math" w:cs="Times New Roman"/>
-                <w:sz w:val="24"/>
-                <w:szCs w:val="24"/>
-              </w:rPr>
-              <m:t>f</m:t>
-            </m:r>
-          </m:e>
-          <m:sub>
-            <m:r>
-              <w:rPr>
-                <w:rFonts w:ascii="Cambria Math" w:hAnsi="Cambria Math" w:cs="Times New Roman"/>
-                <w:sz w:val="24"/>
-                <w:szCs w:val="24"/>
-              </w:rPr>
-              <m:t>s</m:t>
-            </m:r>
-          </m:sub>
-        </m:sSub>
-        <m:d>
-          <m:dPr>
-            <m:ctrlPr>
-              <w:rPr>
-                <w:rFonts w:ascii="Cambria Math" w:hAnsi="Cambria Math" w:cs="Times New Roman"/>
-                <w:i/>
-                <w:sz w:val="24"/>
-                <w:szCs w:val="24"/>
-              </w:rPr>
-            </m:ctrlPr>
-          </m:dPr>
-          <m:e>
-            <m:sSub>
-              <m:sSubPr>
-                <m:ctrlPr>
-                  <w:rPr>
-                    <w:rFonts w:ascii="Cambria Math" w:hAnsi="Cambria Math" w:cs="Times New Roman"/>
-                    <w:i/>
-                    <w:sz w:val="24"/>
-                    <w:szCs w:val="24"/>
-                  </w:rPr>
-                </m:ctrlPr>
-              </m:sSubPr>
-              <m:e>
-                <m:r>
-                  <w:rPr>
-                    <w:rFonts w:ascii="Cambria Math" w:hAnsi="Cambria Math" w:cs="Times New Roman"/>
-                    <w:sz w:val="24"/>
-                    <w:szCs w:val="24"/>
-                  </w:rPr>
-                  <m:t>x</m:t>
-                </m:r>
-              </m:e>
-              <m:sub>
-                <m:r>
-                  <w:rPr>
-                    <w:rFonts w:ascii="Cambria Math" w:hAnsi="Cambria Math" w:cs="Times New Roman"/>
-                    <w:sz w:val="24"/>
-                    <w:szCs w:val="24"/>
-                  </w:rPr>
-                  <m:t>ν</m:t>
-                </m:r>
-              </m:sub>
-            </m:sSub>
-            <m:r>
-              <w:rPr>
-                <w:rFonts w:ascii="Cambria Math" w:hAnsi="Cambria Math" w:cs="Times New Roman"/>
-                <w:sz w:val="24"/>
-                <w:szCs w:val="24"/>
-              </w:rPr>
-              <m:t xml:space="preserve">, </m:t>
-            </m:r>
-            <m:sSub>
-              <m:sSubPr>
-                <m:ctrlPr>
-                  <w:rPr>
-                    <w:rFonts w:ascii="Cambria Math" w:hAnsi="Cambria Math" w:cs="Times New Roman"/>
-                    <w:i/>
-                    <w:sz w:val="24"/>
-                    <w:szCs w:val="24"/>
-                  </w:rPr>
-                </m:ctrlPr>
-              </m:sSubPr>
-              <m:e>
-                <m:r>
-                  <w:rPr>
-                    <w:rFonts w:ascii="Cambria Math" w:hAnsi="Cambria Math" w:cs="Times New Roman"/>
-                    <w:sz w:val="24"/>
-                    <w:szCs w:val="24"/>
-                  </w:rPr>
-                  <m:t>s</m:t>
-                </m:r>
-              </m:e>
-              <m:sub>
-                <m:r>
-                  <w:rPr>
-                    <w:rFonts w:ascii="Cambria Math" w:hAnsi="Cambria Math" w:cs="Times New Roman"/>
-                    <w:sz w:val="24"/>
-                    <w:szCs w:val="24"/>
-                  </w:rPr>
-                  <m:t>ν</m:t>
-                </m:r>
-              </m:sub>
-            </m:sSub>
-          </m:e>
-        </m:d>
-      </m:oMath>
-      <w:r>
-        <w:rPr>
-          <w:rFonts w:ascii="Times New Roman" w:hAnsi="Times New Roman" w:cs="Times New Roman"/>
-          <w:sz w:val="24"/>
-          <w:szCs w:val="24"/>
-        </w:rPr>
-        <w:t>,</w:t>
-      </w:r>
-    </w:p>
-    <w:p>
-      <w:pPr>
-        <w:rPr>
-          <w:rFonts w:ascii="Times New Roman" w:hAnsi="Times New Roman" w:cs="Times New Roman"/>
-          <w:sz w:val="24"/>
-          <w:szCs w:val="24"/>
-        </w:rPr>
-      </w:pPr>
-      <w:r>
-        <w:rPr>
-          <w:rFonts w:ascii="Times New Roman" w:hAnsi="Times New Roman" w:cs="Times New Roman"/>
-          <w:sz w:val="24"/>
-          <w:szCs w:val="24"/>
-        </w:rPr>
-        <w:t xml:space="preserve">где </w:t>
-      </w:r>
-      <m:oMath>
-        <m:sSub>
-          <m:sSubPr>
-            <m:ctrlPr>
-              <w:rPr>
-                <w:rFonts w:ascii="Cambria Math" w:hAnsi="Cambria Math" w:cs="Times New Roman"/>
-                <w:i/>
-                <w:sz w:val="24"/>
-                <w:szCs w:val="24"/>
-              </w:rPr>
-            </m:ctrlPr>
-          </m:sSubPr>
-          <m:e>
-            <m:r>
-              <w:rPr>
-                <w:rFonts w:ascii="Cambria Math" w:hAnsi="Cambria Math" w:cs="Times New Roman"/>
-                <w:sz w:val="24"/>
-                <w:szCs w:val="24"/>
-              </w:rPr>
-              <m:t>x</m:t>
-            </m:r>
-          </m:e>
-          <m:sub>
-            <m:r>
-              <w:rPr>
-                <w:rFonts w:ascii="Cambria Math" w:hAnsi="Cambria Math" w:cs="Times New Roman"/>
-                <w:sz w:val="24"/>
-                <w:szCs w:val="24"/>
-              </w:rPr>
-              <m:t>ν</m:t>
-            </m:r>
-          </m:sub>
-        </m:sSub>
-        <m:r>
-          <w:rPr>
-            <w:rFonts w:ascii="Cambria Math" w:hAnsi="Cambria Math" w:cs="Times New Roman"/>
-            <w:sz w:val="24"/>
-            <w:szCs w:val="24"/>
-          </w:rPr>
-          <m:t xml:space="preserve">, </m:t>
-        </m:r>
-        <m:sSub>
-          <m:sSubPr>
-            <m:ctrlPr>
-              <w:rPr>
-                <w:rFonts w:ascii="Cambria Math" w:hAnsi="Cambria Math" w:cs="Times New Roman"/>
-                <w:i/>
-                <w:sz w:val="24"/>
-                <w:szCs w:val="24"/>
-              </w:rPr>
-            </m:ctrlPr>
-          </m:sSubPr>
-          <m:e>
-            <m:r>
-              <w:rPr>
-                <w:rFonts w:ascii="Cambria Math" w:hAnsi="Cambria Math" w:cs="Times New Roman"/>
-                <w:sz w:val="24"/>
-                <w:szCs w:val="24"/>
-              </w:rPr>
-              <m:t>z</m:t>
-            </m:r>
-          </m:e>
-          <m:sub>
-            <m:r>
-              <w:rPr>
-                <w:rFonts w:ascii="Cambria Math" w:hAnsi="Cambria Math" w:cs="Times New Roman"/>
-                <w:sz w:val="24"/>
-                <w:szCs w:val="24"/>
-              </w:rPr>
-              <m:t>ν</m:t>
-            </m:r>
-          </m:sub>
-        </m:sSub>
-      </m:oMath>
+        <w:t>отношение переходов</w:t>
+      </w:r>
       <w:r>
         <w:rPr>
           <w:rFonts w:ascii="Times New Roman" w:hAnsi="Times New Roman" w:cs="Times New Roman"/>
@@ -2702,66 +2126,93 @@
           <w:sz w:val="24"/>
           <w:szCs w:val="24"/>
         </w:rPr>
-        <w:t xml:space="preserve">и </w:t>
-      </w:r>
-      <m:oMath>
-        <m:sSub>
-          <m:sSubPr>
-            <m:ctrlPr>
-              <w:rPr>
-                <w:rFonts w:ascii="Cambria Math" w:hAnsi="Cambria Math" w:cs="Times New Roman"/>
-                <w:i/>
-                <w:sz w:val="24"/>
-                <w:szCs w:val="24"/>
-              </w:rPr>
-            </m:ctrlPr>
-          </m:sSubPr>
-          <m:e>
-            <m:r>
-              <w:rPr>
-                <w:rFonts w:ascii="Cambria Math" w:hAnsi="Cambria Math" w:cs="Times New Roman"/>
-                <w:sz w:val="24"/>
-                <w:szCs w:val="24"/>
-              </w:rPr>
-              <m:t>s</m:t>
-            </m:r>
-          </m:e>
-          <m:sub>
-            <m:r>
-              <w:rPr>
-                <w:rFonts w:ascii="Cambria Math" w:hAnsi="Cambria Math" w:cs="Times New Roman"/>
-                <w:sz w:val="24"/>
-                <w:szCs w:val="24"/>
-              </w:rPr>
-              <m:t>ν</m:t>
-            </m:r>
-          </m:sub>
-        </m:sSub>
-      </m:oMath>
-      <w:r>
-        <w:rPr>
-          <w:rFonts w:ascii="Times New Roman" w:hAnsi="Times New Roman" w:cs="Times New Roman"/>
-          <w:sz w:val="24"/>
-          <w:szCs w:val="24"/>
-        </w:rPr>
-        <w:t xml:space="preserve"> - </w:t>
-      </w:r>
-      <w:r>
-        <w:rPr>
-          <w:rFonts w:ascii="Times New Roman" w:hAnsi="Times New Roman" w:cs="Times New Roman"/>
-          <w:sz w:val="24"/>
-          <w:szCs w:val="24"/>
-        </w:rPr>
-        <w:t xml:space="preserve">соответственно входной символ, выходной символ и состояние автомата </w:t>
-      </w:r>
-      <w:r>
-        <w:rPr>
-          <w:rFonts w:ascii="Times New Roman" w:hAnsi="Times New Roman" w:cs="Times New Roman"/>
-          <w:sz w:val="24"/>
-          <w:szCs w:val="24"/>
-          <w:lang w:val="en-US"/>
-        </w:rPr>
-        <w:t>M</w:t>
+        <w:t xml:space="preserve">[1]. </w:t>
+      </w:r>
+      <w:r>
+        <w:rPr>
+          <w:rFonts w:ascii="Times New Roman" w:hAnsi="Times New Roman" w:cs="Times New Roman"/>
+          <w:sz w:val="24"/>
+          <w:szCs w:val="24"/>
+        </w:rPr>
+        <w:t>Четверка (</w:t>
+      </w:r>
+      <w:r>
+        <w:rPr>
+          <w:rFonts w:ascii="Times New Roman" w:hAnsi="Times New Roman" w:cs="Times New Roman"/>
+          <w:sz w:val="24"/>
+          <w:szCs w:val="24"/>
+          <w:lang w:val="en-US"/>
+        </w:rPr>
+        <w:t>s</w:t>
+      </w:r>
+      <w:r>
+        <w:rPr>
+          <w:rFonts w:ascii="Times New Roman" w:hAnsi="Times New Roman" w:cs="Times New Roman"/>
+          <w:sz w:val="24"/>
+          <w:szCs w:val="24"/>
+        </w:rPr>
+        <w:t xml:space="preserve">, </w:t>
+      </w:r>
+      <w:proofErr w:type="spellStart"/>
+      <w:r>
+        <w:rPr>
+          <w:rFonts w:ascii="Times New Roman" w:hAnsi="Times New Roman" w:cs="Times New Roman"/>
+          <w:sz w:val="24"/>
+          <w:szCs w:val="24"/>
+          <w:lang w:val="en-US"/>
+        </w:rPr>
+        <w:t>i</w:t>
+      </w:r>
+      <w:proofErr w:type="spellEnd"/>
+      <w:r>
+        <w:rPr>
+          <w:rFonts w:ascii="Times New Roman" w:hAnsi="Times New Roman" w:cs="Times New Roman"/>
+          <w:sz w:val="24"/>
+          <w:szCs w:val="24"/>
+        </w:rPr>
+        <w:t xml:space="preserve">, </w:t>
+      </w:r>
+      <w:r>
+        <w:rPr>
+          <w:rFonts w:ascii="Times New Roman" w:hAnsi="Times New Roman" w:cs="Times New Roman"/>
+          <w:sz w:val="24"/>
+          <w:szCs w:val="24"/>
+          <w:lang w:val="en-US"/>
+        </w:rPr>
+        <w:t>o</w:t>
+      </w:r>
+      <w:r>
+        <w:rPr>
+          <w:rFonts w:ascii="Times New Roman" w:hAnsi="Times New Roman" w:cs="Times New Roman"/>
+          <w:sz w:val="24"/>
+          <w:szCs w:val="24"/>
+        </w:rPr>
+        <w:t xml:space="preserve">, </w:t>
+      </w:r>
+      <w:r>
+        <w:rPr>
+          <w:rFonts w:ascii="Times New Roman" w:hAnsi="Times New Roman" w:cs="Times New Roman"/>
+          <w:sz w:val="24"/>
+          <w:szCs w:val="24"/>
+          <w:lang w:val="en-US"/>
+        </w:rPr>
+        <w:t>s</w:t>
+      </w:r>
+      <w:r>
+        <w:rPr>
+          <w:rFonts w:ascii="Times New Roman" w:hAnsi="Times New Roman" w:cs="Times New Roman"/>
+          <w:sz w:val="24"/>
+          <w:szCs w:val="24"/>
+        </w:rPr>
+        <w:t>`</w:t>
+      </w:r>
+      <w:r>
+        <w:rPr>
+          <w:rFonts w:ascii="Times New Roman" w:hAnsi="Times New Roman" w:cs="Times New Roman"/>
+          <w:sz w:val="24"/>
+          <w:szCs w:val="24"/>
+        </w:rPr>
+        <w:t>)</w:t>
       </w:r>
       <w:r>
         <w:rPr>
@@ -2770,138 +2221,6 @@
           <w:szCs w:val="24"/>
         </w:rPr>
         <w:t xml:space="preserve"> </w:t>
-      </w:r>
-      <w:r>
-        <w:rPr>
-          <w:rFonts w:ascii="Times New Roman" w:hAnsi="Times New Roman" w:cs="Times New Roman"/>
-          <w:sz w:val="24"/>
-          <w:szCs w:val="24"/>
-        </w:rPr>
-        <w:t xml:space="preserve">в момент </w:t>
-      </w:r>
-      <m:oMath>
-        <m:sSub>
-          <m:sSubPr>
-            <m:ctrlPr>
-              <w:rPr>
-                <w:rFonts w:ascii="Cambria Math" w:hAnsi="Cambria Math" w:cs="Times New Roman"/>
-                <w:i/>
-                <w:sz w:val="24"/>
-                <w:szCs w:val="24"/>
-              </w:rPr>
-            </m:ctrlPr>
-          </m:sSubPr>
-          <m:e>
-            <m:r>
-              <w:rPr>
-                <w:rFonts w:ascii="Cambria Math" w:hAnsi="Cambria Math" w:cs="Times New Roman"/>
-                <w:sz w:val="24"/>
-                <w:szCs w:val="24"/>
-              </w:rPr>
-              <m:t>t</m:t>
-            </m:r>
-          </m:e>
-          <m:sub>
-            <m:r>
-              <w:rPr>
-                <w:rFonts w:ascii="Cambria Math" w:hAnsi="Cambria Math" w:cs="Times New Roman"/>
-                <w:sz w:val="24"/>
-                <w:szCs w:val="24"/>
-              </w:rPr>
-              <m:t>ν</m:t>
-            </m:r>
-          </m:sub>
-        </m:sSub>
-        <m:r>
-          <w:rPr>
-            <w:rFonts w:ascii="Cambria Math" w:hAnsi="Cambria Math" w:cs="Times New Roman"/>
-            <w:sz w:val="24"/>
-            <w:szCs w:val="24"/>
-          </w:rPr>
-          <m:t xml:space="preserve"> (ν=1, 2, …)</m:t>
-        </m:r>
-      </m:oMath>
-      <w:r>
-        <w:rPr>
-          <w:rFonts w:ascii="Times New Roman" w:hAnsi="Times New Roman" w:cs="Times New Roman"/>
-          <w:sz w:val="24"/>
-          <w:szCs w:val="24"/>
-        </w:rPr>
-        <w:t>[1]</w:t>
-      </w:r>
-      <w:r>
-        <w:rPr>
-          <w:rFonts w:ascii="Times New Roman" w:hAnsi="Times New Roman" w:cs="Times New Roman"/>
-          <w:sz w:val="24"/>
-          <w:szCs w:val="24"/>
-        </w:rPr>
-        <w:t>.</w:t>
-      </w:r>
-      <w:r>
-        <w:rPr>
-          <w:rFonts w:ascii="Times New Roman" w:hAnsi="Times New Roman" w:cs="Times New Roman"/>
-          <w:sz w:val="24"/>
-          <w:szCs w:val="24"/>
-        </w:rPr>
-        <w:t xml:space="preserve"> </w:t>
-      </w:r>
-      <w:r>
-        <w:rPr>
-          <w:rFonts w:ascii="Times New Roman" w:hAnsi="Times New Roman" w:cs="Times New Roman"/>
-          <w:sz w:val="24"/>
-          <w:szCs w:val="24"/>
-        </w:rPr>
-        <w:t xml:space="preserve">Система называется синхронной, поскольку её переменные рассматриваются в дискретные моменты времени </w:t>
-      </w:r>
-      <m:oMath>
-        <m:sSub>
-          <m:sSubPr>
-            <m:ctrlPr>
-              <w:rPr>
-                <w:rFonts w:ascii="Cambria Math" w:hAnsi="Cambria Math" w:cs="Times New Roman"/>
-                <w:i/>
-                <w:sz w:val="24"/>
-                <w:szCs w:val="24"/>
-              </w:rPr>
-            </m:ctrlPr>
-          </m:sSubPr>
-          <m:e>
-            <m:r>
-              <w:rPr>
-                <w:rFonts w:ascii="Cambria Math" w:hAnsi="Cambria Math" w:cs="Times New Roman"/>
-                <w:sz w:val="24"/>
-                <w:szCs w:val="24"/>
-              </w:rPr>
-              <m:t>t</m:t>
-            </m:r>
-          </m:e>
-          <m:sub>
-            <m:r>
-              <w:rPr>
-                <w:rFonts w:ascii="Cambria Math" w:hAnsi="Cambria Math" w:cs="Times New Roman"/>
-                <w:sz w:val="24"/>
-                <w:szCs w:val="24"/>
-              </w:rPr>
-              <m:t>ν</m:t>
-            </m:r>
-          </m:sub>
-        </m:sSub>
-      </m:oMath>
-      <w:r>
-        <w:rPr>
-          <w:rFonts w:ascii="Times New Roman" w:hAnsi="Times New Roman" w:cs="Times New Roman"/>
-          <w:sz w:val="24"/>
-          <w:szCs w:val="24"/>
-        </w:rPr>
-        <w:t xml:space="preserve"> и не зависят от </w:t>
-      </w:r>
-      <w:r>
-        <w:rPr>
-          <w:rFonts w:ascii="Times New Roman" w:hAnsi="Times New Roman" w:cs="Times New Roman"/>
-          <w:sz w:val="24"/>
-          <w:szCs w:val="24"/>
-        </w:rPr>
-        <w:t xml:space="preserve">его текущего значения, а только от номера </w:t>
       </w:r>
       <m:oMath>
         <m:r>
@@ -2910,7 +2229,7 @@
             <w:sz w:val="24"/>
             <w:szCs w:val="24"/>
           </w:rPr>
-          <m:t>ν</m:t>
+          <m:t>∈</m:t>
         </m:r>
       </m:oMath>
       <w:r>
@@ -2919,40 +2238,380 @@
           <w:sz w:val="24"/>
           <w:szCs w:val="24"/>
         </w:rPr>
+        <w:t xml:space="preserve"> </w:t>
+      </w:r>
+      <w:r>
+        <w:rPr>
+          <w:rFonts w:ascii="Times New Roman" w:hAnsi="Times New Roman" w:cs="Times New Roman"/>
+          <w:sz w:val="24"/>
+          <w:szCs w:val="24"/>
+          <w:lang w:val="en-US"/>
+        </w:rPr>
+        <w:t>T</w:t>
+      </w:r>
+      <w:r>
+        <w:rPr>
+          <w:rFonts w:ascii="Times New Roman" w:hAnsi="Times New Roman" w:cs="Times New Roman"/>
+          <w:sz w:val="24"/>
+          <w:szCs w:val="24"/>
+          <w:vertAlign w:val="subscript"/>
+          <w:lang w:val="en-US"/>
+        </w:rPr>
+        <w:t>S</w:t>
+      </w:r>
+      <w:r>
+        <w:rPr>
+          <w:rFonts w:ascii="Times New Roman" w:hAnsi="Times New Roman" w:cs="Times New Roman"/>
+          <w:sz w:val="24"/>
+          <w:szCs w:val="24"/>
+        </w:rPr>
+        <w:t xml:space="preserve">, </w:t>
+      </w:r>
+      <w:r>
+        <w:rPr>
+          <w:rFonts w:ascii="Times New Roman" w:hAnsi="Times New Roman" w:cs="Times New Roman"/>
+          <w:sz w:val="24"/>
+          <w:szCs w:val="24"/>
+        </w:rPr>
+        <w:t xml:space="preserve">описывает переход в автомате </w:t>
+      </w:r>
+      <w:r>
+        <w:rPr>
+          <w:rFonts w:ascii="Times New Roman" w:hAnsi="Times New Roman" w:cs="Times New Roman"/>
+          <w:sz w:val="24"/>
+          <w:szCs w:val="24"/>
+          <w:lang w:val="en-US"/>
+        </w:rPr>
+        <w:t>A</w:t>
+      </w:r>
+      <w:r>
+        <w:rPr>
+          <w:rFonts w:ascii="Times New Roman" w:hAnsi="Times New Roman" w:cs="Times New Roman"/>
+          <w:sz w:val="24"/>
+          <w:szCs w:val="24"/>
+        </w:rPr>
+        <w:t xml:space="preserve"> </w:t>
+      </w:r>
+      <w:r>
+        <w:rPr>
+          <w:rFonts w:ascii="Times New Roman" w:hAnsi="Times New Roman" w:cs="Times New Roman"/>
+          <w:sz w:val="24"/>
+          <w:szCs w:val="24"/>
+        </w:rPr>
+        <w:t xml:space="preserve">из состояния </w:t>
+      </w:r>
+      <w:r>
+        <w:rPr>
+          <w:rFonts w:ascii="Times New Roman" w:hAnsi="Times New Roman" w:cs="Times New Roman"/>
+          <w:sz w:val="24"/>
+          <w:szCs w:val="24"/>
+          <w:lang w:val="en-US"/>
+        </w:rPr>
+        <w:t>s</w:t>
+      </w:r>
+      <w:r>
+        <w:rPr>
+          <w:rFonts w:ascii="Times New Roman" w:hAnsi="Times New Roman" w:cs="Times New Roman"/>
+          <w:sz w:val="24"/>
+          <w:szCs w:val="24"/>
+        </w:rPr>
+        <w:t xml:space="preserve"> </w:t>
+      </w:r>
+      <w:r>
+        <w:rPr>
+          <w:rFonts w:ascii="Times New Roman" w:hAnsi="Times New Roman" w:cs="Times New Roman"/>
+          <w:sz w:val="24"/>
+          <w:szCs w:val="24"/>
+        </w:rPr>
+        <w:t xml:space="preserve">в состояние </w:t>
+      </w:r>
+      <w:r>
+        <w:rPr>
+          <w:rFonts w:ascii="Times New Roman" w:hAnsi="Times New Roman" w:cs="Times New Roman"/>
+          <w:sz w:val="24"/>
+          <w:szCs w:val="24"/>
+          <w:lang w:val="en-US"/>
+        </w:rPr>
+        <w:t>s</w:t>
+      </w:r>
+      <w:r>
+        <w:rPr>
+          <w:rFonts w:ascii="Times New Roman" w:hAnsi="Times New Roman" w:cs="Times New Roman"/>
+          <w:sz w:val="24"/>
+          <w:szCs w:val="24"/>
+        </w:rPr>
+        <w:t xml:space="preserve">` </w:t>
+      </w:r>
+      <w:r>
+        <w:rPr>
+          <w:rFonts w:ascii="Times New Roman" w:hAnsi="Times New Roman" w:cs="Times New Roman"/>
+          <w:sz w:val="24"/>
+          <w:szCs w:val="24"/>
+        </w:rPr>
+        <w:t xml:space="preserve">под действием входного символа </w:t>
+      </w:r>
+      <w:proofErr w:type="spellStart"/>
+      <w:r>
+        <w:rPr>
+          <w:rFonts w:ascii="Times New Roman" w:hAnsi="Times New Roman" w:cs="Times New Roman"/>
+          <w:sz w:val="24"/>
+          <w:szCs w:val="24"/>
+          <w:lang w:val="en-US"/>
+        </w:rPr>
+        <w:t>i</w:t>
+      </w:r>
+      <w:proofErr w:type="spellEnd"/>
+      <w:r>
+        <w:rPr>
+          <w:rFonts w:ascii="Times New Roman" w:hAnsi="Times New Roman" w:cs="Times New Roman"/>
+          <w:sz w:val="24"/>
+          <w:szCs w:val="24"/>
+        </w:rPr>
+        <w:t xml:space="preserve"> </w:t>
+      </w:r>
+      <w:r>
+        <w:rPr>
+          <w:rFonts w:ascii="Times New Roman" w:hAnsi="Times New Roman" w:cs="Times New Roman"/>
+          <w:sz w:val="24"/>
+          <w:szCs w:val="24"/>
+        </w:rPr>
+        <w:t>с выходным символом</w:t>
+      </w:r>
+      <w:r>
+        <w:rPr>
+          <w:rFonts w:ascii="Times New Roman" w:hAnsi="Times New Roman" w:cs="Times New Roman"/>
+          <w:sz w:val="24"/>
+          <w:szCs w:val="24"/>
+        </w:rPr>
+        <w:t xml:space="preserve"> </w:t>
+      </w:r>
+      <w:r>
+        <w:rPr>
+          <w:rFonts w:ascii="Times New Roman" w:hAnsi="Times New Roman" w:cs="Times New Roman"/>
+          <w:sz w:val="24"/>
+          <w:szCs w:val="24"/>
+          <w:lang w:val="en-US"/>
+        </w:rPr>
+        <w:t>o</w:t>
+      </w:r>
+      <w:r>
+        <w:rPr>
+          <w:rFonts w:ascii="Times New Roman" w:hAnsi="Times New Roman" w:cs="Times New Roman"/>
+          <w:sz w:val="24"/>
+          <w:szCs w:val="24"/>
+        </w:rPr>
         <w:t>.</w:t>
       </w:r>
     </w:p>
     <w:p>
       <w:pPr>
-        <w:rPr>
-          <w:rFonts w:ascii="Times New Roman" w:hAnsi="Times New Roman" w:cs="Times New Roman"/>
-          <w:sz w:val="24"/>
-          <w:szCs w:val="24"/>
-        </w:rPr>
-      </w:pPr>
-      <w:r>
-        <w:rPr>
-          <w:rFonts w:ascii="Times New Roman" w:hAnsi="Times New Roman" w:cs="Times New Roman"/>
-          <w:sz w:val="24"/>
-          <w:szCs w:val="24"/>
-        </w:rPr>
-        <w:t>Автомат называется полным или полностью определенным</w:t>
-      </w:r>
-      <w:r>
-        <w:rPr>
-          <w:rFonts w:ascii="Times New Roman" w:hAnsi="Times New Roman" w:cs="Times New Roman"/>
-          <w:sz w:val="24"/>
-          <w:szCs w:val="24"/>
-        </w:rPr>
-        <w:t xml:space="preserve"> (</w:t>
-      </w:r>
-      <w:r>
-        <w:rPr>
-          <w:rFonts w:ascii="Times New Roman" w:hAnsi="Times New Roman" w:cs="Times New Roman"/>
-          <w:sz w:val="24"/>
-          <w:szCs w:val="24"/>
-        </w:rPr>
-        <w:t>детерминированным</w:t>
+        <w:ind w:firstLine="709"/>
+        <w:rPr>
+          <w:rFonts w:ascii="Times New Roman" w:hAnsi="Times New Roman" w:cs="Times New Roman"/>
+          <w:sz w:val="24"/>
+          <w:szCs w:val="24"/>
+        </w:rPr>
+      </w:pPr>
+      <w:r>
+        <w:rPr>
+          <w:rFonts w:ascii="Times New Roman" w:hAnsi="Times New Roman" w:cs="Times New Roman"/>
+          <w:sz w:val="24"/>
+          <w:szCs w:val="24"/>
+        </w:rPr>
+        <w:t xml:space="preserve">Максимальным автоматом с одним состоянием называется автомат </w:t>
+      </w:r>
+      <w:r>
+        <w:rPr>
+          <w:rFonts w:ascii="Times New Roman" w:hAnsi="Times New Roman" w:cs="Times New Roman"/>
+          <w:sz w:val="24"/>
+          <w:szCs w:val="24"/>
+          <w:lang w:val="en-US"/>
+        </w:rPr>
+        <w:t>A</w:t>
+      </w:r>
+      <w:r>
+        <w:rPr>
+          <w:rFonts w:ascii="Times New Roman" w:hAnsi="Times New Roman" w:cs="Times New Roman"/>
+          <w:sz w:val="24"/>
+          <w:szCs w:val="24"/>
+        </w:rPr>
+        <w:t xml:space="preserve"> = ({</w:t>
+      </w:r>
+      <w:r>
+        <w:rPr>
+          <w:rFonts w:ascii="Times New Roman" w:hAnsi="Times New Roman" w:cs="Times New Roman"/>
+          <w:sz w:val="24"/>
+          <w:szCs w:val="24"/>
+          <w:lang w:val="en-US"/>
+        </w:rPr>
+        <w:t>s</w:t>
+      </w:r>
+      <w:r>
+        <w:rPr>
+          <w:rFonts w:ascii="Times New Roman" w:hAnsi="Times New Roman" w:cs="Times New Roman"/>
+          <w:sz w:val="24"/>
+          <w:szCs w:val="24"/>
+          <w:vertAlign w:val="subscript"/>
+        </w:rPr>
+        <w:t>0</w:t>
+      </w:r>
+      <w:r>
+        <w:rPr>
+          <w:rFonts w:ascii="Times New Roman" w:hAnsi="Times New Roman" w:cs="Times New Roman"/>
+          <w:sz w:val="24"/>
+          <w:szCs w:val="24"/>
+        </w:rPr>
+        <w:t xml:space="preserve">}, </w:t>
+      </w:r>
+      <w:r>
+        <w:rPr>
+          <w:rFonts w:ascii="Times New Roman" w:hAnsi="Times New Roman" w:cs="Times New Roman"/>
+          <w:sz w:val="24"/>
+          <w:szCs w:val="24"/>
+          <w:lang w:val="en-US"/>
+        </w:rPr>
+        <w:t>I</w:t>
+      </w:r>
+      <w:r>
+        <w:rPr>
+          <w:rFonts w:ascii="Times New Roman" w:hAnsi="Times New Roman" w:cs="Times New Roman"/>
+          <w:sz w:val="24"/>
+          <w:szCs w:val="24"/>
+        </w:rPr>
+        <w:t xml:space="preserve">, </w:t>
+      </w:r>
+      <w:r>
+        <w:rPr>
+          <w:rFonts w:ascii="Times New Roman" w:hAnsi="Times New Roman" w:cs="Times New Roman"/>
+          <w:sz w:val="24"/>
+          <w:szCs w:val="24"/>
+          <w:lang w:val="en-US"/>
+        </w:rPr>
+        <w:t>O</w:t>
+      </w:r>
+      <w:r>
+        <w:rPr>
+          <w:rFonts w:ascii="Times New Roman" w:hAnsi="Times New Roman" w:cs="Times New Roman"/>
+          <w:sz w:val="24"/>
+          <w:szCs w:val="24"/>
+        </w:rPr>
+        <w:t xml:space="preserve">, </w:t>
+      </w:r>
+      <w:r>
+        <w:rPr>
+          <w:rFonts w:ascii="Times New Roman" w:hAnsi="Times New Roman" w:cs="Times New Roman"/>
+          <w:sz w:val="24"/>
+          <w:szCs w:val="24"/>
+          <w:lang w:val="en-US"/>
+        </w:rPr>
+        <w:t>T</w:t>
+      </w:r>
+      <w:r>
+        <w:rPr>
+          <w:rFonts w:ascii="Times New Roman" w:hAnsi="Times New Roman" w:cs="Times New Roman"/>
+          <w:sz w:val="24"/>
+          <w:szCs w:val="24"/>
+          <w:vertAlign w:val="subscript"/>
+          <w:lang w:val="en-US"/>
+        </w:rPr>
+        <w:t>S</w:t>
+      </w:r>
+      <w:r>
+        <w:rPr>
+          <w:rFonts w:ascii="Times New Roman" w:hAnsi="Times New Roman" w:cs="Times New Roman"/>
+          <w:sz w:val="24"/>
+          <w:szCs w:val="24"/>
+        </w:rPr>
+        <w:t xml:space="preserve">, </w:t>
+      </w:r>
+      <w:r>
+        <w:rPr>
+          <w:rFonts w:ascii="Times New Roman" w:hAnsi="Times New Roman" w:cs="Times New Roman"/>
+          <w:sz w:val="24"/>
+          <w:szCs w:val="24"/>
+          <w:lang w:val="en-US"/>
+        </w:rPr>
+        <w:t>s</w:t>
+      </w:r>
+      <w:r>
+        <w:rPr>
+          <w:rFonts w:ascii="Times New Roman" w:hAnsi="Times New Roman" w:cs="Times New Roman"/>
+          <w:sz w:val="24"/>
+          <w:szCs w:val="24"/>
+          <w:vertAlign w:val="subscript"/>
+        </w:rPr>
+        <w:t>0</w:t>
+      </w:r>
+      <w:r>
+        <w:rPr>
+          <w:rFonts w:ascii="Times New Roman" w:hAnsi="Times New Roman" w:cs="Times New Roman"/>
+          <w:sz w:val="24"/>
+          <w:szCs w:val="24"/>
+        </w:rPr>
+        <w:t>), в котором переходы определены для каждого входного символа со всеми возможными выходными символами.</w:t>
+      </w:r>
+    </w:p>
+    <w:p>
+      <w:pPr>
+        <w:ind w:firstLine="709"/>
+        <w:rPr>
+          <w:rFonts w:ascii="Times New Roman" w:hAnsi="Times New Roman" w:cs="Times New Roman"/>
+          <w:sz w:val="24"/>
+          <w:szCs w:val="24"/>
+        </w:rPr>
+      </w:pPr>
+      <w:r>
+        <w:rPr>
+          <w:rFonts w:ascii="Times New Roman" w:hAnsi="Times New Roman" w:cs="Times New Roman"/>
+          <w:sz w:val="24"/>
+          <w:szCs w:val="24"/>
+        </w:rPr>
+        <w:t>Автомат называется наблюдаемым, если для любой тройки (</w:t>
+      </w:r>
+      <w:r>
+        <w:rPr>
+          <w:rFonts w:ascii="Times New Roman" w:hAnsi="Times New Roman" w:cs="Times New Roman"/>
+          <w:sz w:val="24"/>
+          <w:szCs w:val="24"/>
+          <w:lang w:val="en-US"/>
+        </w:rPr>
+        <w:t>s</w:t>
+      </w:r>
+      <w:r>
+        <w:rPr>
+          <w:rFonts w:ascii="Times New Roman" w:hAnsi="Times New Roman" w:cs="Times New Roman"/>
+          <w:sz w:val="24"/>
+          <w:szCs w:val="24"/>
+        </w:rPr>
+        <w:t xml:space="preserve">, </w:t>
+      </w:r>
+      <w:proofErr w:type="spellStart"/>
+      <w:r>
+        <w:rPr>
+          <w:rFonts w:ascii="Times New Roman" w:hAnsi="Times New Roman" w:cs="Times New Roman"/>
+          <w:sz w:val="24"/>
+          <w:szCs w:val="24"/>
+          <w:lang w:val="en-US"/>
+        </w:rPr>
+        <w:t>i</w:t>
+      </w:r>
+      <w:proofErr w:type="spellEnd"/>
+      <w:r>
+        <w:rPr>
+          <w:rFonts w:ascii="Times New Roman" w:hAnsi="Times New Roman" w:cs="Times New Roman"/>
+          <w:sz w:val="24"/>
+          <w:szCs w:val="24"/>
+        </w:rPr>
+        <w:t xml:space="preserve">, </w:t>
+      </w:r>
+      <w:r>
+        <w:rPr>
+          <w:rFonts w:ascii="Times New Roman" w:hAnsi="Times New Roman" w:cs="Times New Roman"/>
+          <w:sz w:val="24"/>
+          <w:szCs w:val="24"/>
+          <w:lang w:val="en-US"/>
+        </w:rPr>
+        <w:t>o</w:t>
       </w:r>
       <w:r>
         <w:rPr>
@@ -2962,24 +2621,6 @@
         </w:rPr>
         <w:t>)</w:t>
       </w:r>
-      <w:r>
-        <w:rPr>
-          <w:rFonts w:ascii="Times New Roman" w:hAnsi="Times New Roman" w:cs="Times New Roman"/>
-          <w:sz w:val="24"/>
-          <w:szCs w:val="24"/>
-        </w:rPr>
-        <w:t xml:space="preserve">, если области определения его характеристических функций совпадают </w:t>
-      </w:r>
-      <w:proofErr w:type="gramStart"/>
-      <w:r>
-        <w:rPr>
-          <w:rFonts w:ascii="Times New Roman" w:hAnsi="Times New Roman" w:cs="Times New Roman"/>
-          <w:sz w:val="24"/>
-          <w:szCs w:val="24"/>
-        </w:rPr>
-        <w:t>с</w:t>
-      </w:r>
-      <w:proofErr w:type="gramEnd"/>
       <w:r>
         <w:rPr>
           <w:rFonts w:ascii="Times New Roman" w:hAnsi="Times New Roman" w:cs="Times New Roman"/>
@@ -2995,7 +2636,7 @@
             <w:sz w:val="24"/>
             <w:szCs w:val="24"/>
           </w:rPr>
-          <m:t>X×S</m:t>
+          <m:t>∈</m:t>
         </m:r>
       </m:oMath>
       <w:r>
@@ -3004,70 +2645,861 @@
           <w:sz w:val="24"/>
           <w:szCs w:val="24"/>
         </w:rPr>
-        <w:t xml:space="preserve">; </w:t>
-      </w:r>
-      <w:proofErr w:type="gramStart"/>
-      <w:r>
-        <w:rPr>
-          <w:rFonts w:ascii="Times New Roman" w:hAnsi="Times New Roman" w:cs="Times New Roman"/>
-          <w:sz w:val="24"/>
-          <w:szCs w:val="24"/>
-        </w:rPr>
-        <w:t>в</w:t>
-      </w:r>
-      <w:proofErr w:type="gramEnd"/>
-      <w:r>
-        <w:rPr>
-          <w:rFonts w:ascii="Times New Roman" w:hAnsi="Times New Roman" w:cs="Times New Roman"/>
-          <w:sz w:val="24"/>
-          <w:szCs w:val="24"/>
-        </w:rPr>
-        <w:t xml:space="preserve"> противном случае автомат называется частичным</w:t>
-      </w:r>
-      <w:r>
-        <w:rPr>
-          <w:rFonts w:ascii="Times New Roman" w:hAnsi="Times New Roman" w:cs="Times New Roman"/>
-          <w:sz w:val="24"/>
-          <w:szCs w:val="24"/>
-        </w:rPr>
-        <w:t xml:space="preserve"> [2].</w:t>
-      </w:r>
-      <w:r>
-        <w:rPr>
-          <w:rFonts w:ascii="Times New Roman" w:hAnsi="Times New Roman" w:cs="Times New Roman"/>
-          <w:sz w:val="24"/>
-          <w:szCs w:val="24"/>
-        </w:rPr>
-        <w:t xml:space="preserve"> В данной работе будут рассматриваться детерминированные конечные автоматы.</w:t>
-      </w:r>
-    </w:p>
-    <w:p>
-      <w:pPr>
-        <w:rPr>
-          <w:rFonts w:ascii="Times New Roman" w:hAnsi="Times New Roman" w:cs="Times New Roman"/>
-          <w:sz w:val="24"/>
-          <w:szCs w:val="24"/>
-        </w:rPr>
-      </w:pPr>
-      <w:r>
-        <w:rPr>
-          <w:rFonts w:ascii="Times New Roman" w:hAnsi="Times New Roman" w:cs="Times New Roman"/>
-          <w:sz w:val="24"/>
-          <w:szCs w:val="24"/>
-        </w:rPr>
-        <w:t xml:space="preserve">// </w:t>
-      </w:r>
-      <w:r>
-        <w:rPr>
-          <w:rFonts w:ascii="Times New Roman" w:hAnsi="Times New Roman" w:cs="Times New Roman"/>
-          <w:sz w:val="24"/>
-          <w:szCs w:val="24"/>
-        </w:rPr>
-        <w:t>Отношения переходов, классификация</w:t>
-      </w:r>
-    </w:p>
-    <w:p>
-      <w:pPr>
+        <w:t xml:space="preserve"> </w:t>
+      </w:r>
+      <m:oMath>
+        <m:r>
+          <m:rPr>
+            <m:sty m:val="p"/>
+          </m:rPr>
+          <w:rPr>
+            <w:rFonts w:ascii="Cambria Math" w:hAnsi="Cambria Math" w:cs="Times New Roman"/>
+            <w:sz w:val="24"/>
+            <w:szCs w:val="24"/>
+            <w:lang w:val="en-US"/>
+          </w:rPr>
+          <m:t>S</m:t>
+        </m:r>
+        <m:r>
+          <m:rPr>
+            <m:sty m:val="p"/>
+          </m:rPr>
+          <w:rPr>
+            <w:rFonts w:ascii="Cambria Math" w:hAnsi="Cambria Math" w:cs="Times New Roman"/>
+            <w:sz w:val="24"/>
+            <w:szCs w:val="24"/>
+          </w:rPr>
+          <m:t>×I×O</m:t>
+        </m:r>
+      </m:oMath>
+      <w:r>
+        <w:rPr>
+          <w:rFonts w:ascii="Times New Roman" w:hAnsi="Times New Roman" w:cs="Times New Roman"/>
+          <w:sz w:val="24"/>
+          <w:szCs w:val="24"/>
+        </w:rPr>
+        <w:t xml:space="preserve">, </w:t>
+      </w:r>
+      <w:r>
+        <w:rPr>
+          <w:rFonts w:ascii="Times New Roman" w:hAnsi="Times New Roman" w:cs="Times New Roman"/>
+          <w:sz w:val="24"/>
+          <w:szCs w:val="24"/>
+        </w:rPr>
+        <w:t xml:space="preserve">существует не более одного состояния </w:t>
+      </w:r>
+      <w:r>
+        <w:rPr>
+          <w:rFonts w:ascii="Times New Roman" w:hAnsi="Times New Roman" w:cs="Times New Roman"/>
+          <w:sz w:val="24"/>
+          <w:szCs w:val="24"/>
+          <w:lang w:val="en-US"/>
+        </w:rPr>
+        <w:t>s</w:t>
+      </w:r>
+      <w:r>
+        <w:rPr>
+          <w:rFonts w:ascii="Times New Roman" w:hAnsi="Times New Roman" w:cs="Times New Roman"/>
+          <w:sz w:val="24"/>
+          <w:szCs w:val="24"/>
+        </w:rPr>
+        <w:t>`</w:t>
+      </w:r>
+      <m:oMath>
+        <m:r>
+          <w:rPr>
+            <w:rFonts w:ascii="Cambria Math" w:hAnsi="Cambria Math" w:cs="Times New Roman"/>
+            <w:sz w:val="24"/>
+            <w:szCs w:val="24"/>
+          </w:rPr>
+          <m:t>∈</m:t>
+        </m:r>
+      </m:oMath>
+      <w:r>
+        <w:rPr>
+          <w:rFonts w:ascii="Times New Roman" w:hAnsi="Times New Roman" w:cs="Times New Roman"/>
+          <w:sz w:val="24"/>
+          <w:szCs w:val="24"/>
+        </w:rPr>
+        <w:t xml:space="preserve"> </w:t>
+      </w:r>
+      <w:r>
+        <w:rPr>
+          <w:rFonts w:ascii="Times New Roman" w:hAnsi="Times New Roman" w:cs="Times New Roman"/>
+          <w:sz w:val="24"/>
+          <w:szCs w:val="24"/>
+          <w:lang w:val="en-US"/>
+        </w:rPr>
+        <w:t>S</w:t>
+      </w:r>
+      <w:r>
+        <w:rPr>
+          <w:rFonts w:ascii="Times New Roman" w:hAnsi="Times New Roman" w:cs="Times New Roman"/>
+          <w:sz w:val="24"/>
+          <w:szCs w:val="24"/>
+        </w:rPr>
+        <w:t xml:space="preserve"> </w:t>
+      </w:r>
+      <w:r>
+        <w:rPr>
+          <w:rFonts w:ascii="Times New Roman" w:hAnsi="Times New Roman" w:cs="Times New Roman"/>
+          <w:sz w:val="24"/>
+          <w:szCs w:val="24"/>
+        </w:rPr>
+        <w:t xml:space="preserve">такого, что </w:t>
+      </w:r>
+      <w:r>
+        <w:rPr>
+          <w:rFonts w:ascii="Times New Roman" w:hAnsi="Times New Roman" w:cs="Times New Roman"/>
+          <w:sz w:val="24"/>
+          <w:szCs w:val="24"/>
+        </w:rPr>
+        <w:t>(</w:t>
+      </w:r>
+      <w:r>
+        <w:rPr>
+          <w:rFonts w:ascii="Times New Roman" w:hAnsi="Times New Roman" w:cs="Times New Roman"/>
+          <w:sz w:val="24"/>
+          <w:szCs w:val="24"/>
+          <w:lang w:val="en-US"/>
+        </w:rPr>
+        <w:t>s</w:t>
+      </w:r>
+      <w:r>
+        <w:rPr>
+          <w:rFonts w:ascii="Times New Roman" w:hAnsi="Times New Roman" w:cs="Times New Roman"/>
+          <w:sz w:val="24"/>
+          <w:szCs w:val="24"/>
+        </w:rPr>
+        <w:t xml:space="preserve">, </w:t>
+      </w:r>
+      <w:proofErr w:type="spellStart"/>
+      <w:r>
+        <w:rPr>
+          <w:rFonts w:ascii="Times New Roman" w:hAnsi="Times New Roman" w:cs="Times New Roman"/>
+          <w:sz w:val="24"/>
+          <w:szCs w:val="24"/>
+          <w:lang w:val="en-US"/>
+        </w:rPr>
+        <w:t>i</w:t>
+      </w:r>
+      <w:proofErr w:type="spellEnd"/>
+      <w:r>
+        <w:rPr>
+          <w:rFonts w:ascii="Times New Roman" w:hAnsi="Times New Roman" w:cs="Times New Roman"/>
+          <w:sz w:val="24"/>
+          <w:szCs w:val="24"/>
+        </w:rPr>
+        <w:t xml:space="preserve">, </w:t>
+      </w:r>
+      <w:r>
+        <w:rPr>
+          <w:rFonts w:ascii="Times New Roman" w:hAnsi="Times New Roman" w:cs="Times New Roman"/>
+          <w:sz w:val="24"/>
+          <w:szCs w:val="24"/>
+          <w:lang w:val="en-US"/>
+        </w:rPr>
+        <w:t>o</w:t>
+      </w:r>
+      <w:r>
+        <w:rPr>
+          <w:rFonts w:ascii="Times New Roman" w:hAnsi="Times New Roman" w:cs="Times New Roman"/>
+          <w:sz w:val="24"/>
+          <w:szCs w:val="24"/>
+        </w:rPr>
+        <w:t xml:space="preserve">, </w:t>
+      </w:r>
+      <w:r>
+        <w:rPr>
+          <w:rFonts w:ascii="Times New Roman" w:hAnsi="Times New Roman" w:cs="Times New Roman"/>
+          <w:sz w:val="24"/>
+          <w:szCs w:val="24"/>
+          <w:lang w:val="en-US"/>
+        </w:rPr>
+        <w:t>s</w:t>
+      </w:r>
+      <w:r>
+        <w:rPr>
+          <w:rFonts w:ascii="Times New Roman" w:hAnsi="Times New Roman" w:cs="Times New Roman"/>
+          <w:sz w:val="24"/>
+          <w:szCs w:val="24"/>
+        </w:rPr>
+        <w:t xml:space="preserve">`) </w:t>
+      </w:r>
+      <m:oMath>
+        <m:r>
+          <w:rPr>
+            <w:rFonts w:ascii="Cambria Math" w:hAnsi="Cambria Math" w:cs="Times New Roman"/>
+            <w:sz w:val="24"/>
+            <w:szCs w:val="24"/>
+          </w:rPr>
+          <m:t>∈</m:t>
+        </m:r>
+      </m:oMath>
+      <w:r>
+        <w:rPr>
+          <w:rFonts w:ascii="Times New Roman" w:hAnsi="Times New Roman" w:cs="Times New Roman"/>
+          <w:sz w:val="24"/>
+          <w:szCs w:val="24"/>
+        </w:rPr>
+        <w:t xml:space="preserve"> </w:t>
+      </w:r>
+      <w:r>
+        <w:rPr>
+          <w:rFonts w:ascii="Times New Roman" w:hAnsi="Times New Roman" w:cs="Times New Roman"/>
+          <w:sz w:val="24"/>
+          <w:szCs w:val="24"/>
+          <w:lang w:val="en-US"/>
+        </w:rPr>
+        <w:t>T</w:t>
+      </w:r>
+      <w:r>
+        <w:rPr>
+          <w:rFonts w:ascii="Times New Roman" w:hAnsi="Times New Roman" w:cs="Times New Roman"/>
+          <w:sz w:val="24"/>
+          <w:szCs w:val="24"/>
+          <w:vertAlign w:val="subscript"/>
+          <w:lang w:val="en-US"/>
+        </w:rPr>
+        <w:t>S</w:t>
+      </w:r>
+      <w:r>
+        <w:rPr>
+          <w:rFonts w:ascii="Times New Roman" w:hAnsi="Times New Roman" w:cs="Times New Roman"/>
+          <w:sz w:val="24"/>
+          <w:szCs w:val="24"/>
+        </w:rPr>
+        <w:t>.</w:t>
+      </w:r>
+    </w:p>
+    <w:p>
+      <w:pPr>
+        <w:ind w:firstLine="709"/>
+        <w:rPr>
+          <w:rFonts w:ascii="Times New Roman" w:hAnsi="Times New Roman" w:cs="Times New Roman"/>
+          <w:sz w:val="24"/>
+          <w:szCs w:val="24"/>
+        </w:rPr>
+      </w:pPr>
+      <w:r>
+        <w:rPr>
+          <w:rFonts w:ascii="Times New Roman" w:hAnsi="Times New Roman" w:cs="Times New Roman"/>
+          <w:sz w:val="24"/>
+          <w:szCs w:val="24"/>
+        </w:rPr>
+        <w:t>Е</w:t>
+      </w:r>
+      <w:r>
+        <w:rPr>
+          <w:rFonts w:ascii="Times New Roman" w:hAnsi="Times New Roman" w:cs="Times New Roman"/>
+          <w:sz w:val="24"/>
+          <w:szCs w:val="24"/>
+        </w:rPr>
+        <w:t>сли для каждой пары (</w:t>
+      </w:r>
+      <w:r>
+        <w:rPr>
+          <w:rFonts w:ascii="Times New Roman" w:hAnsi="Times New Roman" w:cs="Times New Roman"/>
+          <w:sz w:val="24"/>
+          <w:szCs w:val="24"/>
+          <w:lang w:val="en-US"/>
+        </w:rPr>
+        <w:t>s</w:t>
+      </w:r>
+      <w:r>
+        <w:rPr>
+          <w:rFonts w:ascii="Times New Roman" w:hAnsi="Times New Roman" w:cs="Times New Roman"/>
+          <w:sz w:val="24"/>
+          <w:szCs w:val="24"/>
+        </w:rPr>
+        <w:t xml:space="preserve">, </w:t>
+      </w:r>
+      <w:proofErr w:type="spellStart"/>
+      <w:r>
+        <w:rPr>
+          <w:rFonts w:ascii="Times New Roman" w:hAnsi="Times New Roman" w:cs="Times New Roman"/>
+          <w:sz w:val="24"/>
+          <w:szCs w:val="24"/>
+          <w:lang w:val="en-US"/>
+        </w:rPr>
+        <w:t>i</w:t>
+      </w:r>
+      <w:proofErr w:type="spellEnd"/>
+      <w:r>
+        <w:rPr>
+          <w:rFonts w:ascii="Times New Roman" w:hAnsi="Times New Roman" w:cs="Times New Roman"/>
+          <w:sz w:val="24"/>
+          <w:szCs w:val="24"/>
+        </w:rPr>
+        <w:t>)</w:t>
+      </w:r>
+      <m:oMath>
+        <m:r>
+          <w:rPr>
+            <w:rFonts w:ascii="Cambria Math" w:hAnsi="Cambria Math" w:cs="Times New Roman"/>
+            <w:sz w:val="24"/>
+            <w:szCs w:val="24"/>
+          </w:rPr>
+          <m:t xml:space="preserve"> ∈</m:t>
+        </m:r>
+        <m:r>
+          <m:rPr>
+            <m:sty m:val="p"/>
+          </m:rPr>
+          <w:rPr>
+            <w:rFonts w:ascii="Cambria Math" w:hAnsi="Cambria Math" w:cs="Times New Roman"/>
+            <w:sz w:val="24"/>
+            <w:szCs w:val="24"/>
+            <w:lang w:val="en-US"/>
+          </w:rPr>
+          <m:t>S</m:t>
+        </m:r>
+        <m:r>
+          <m:rPr>
+            <m:sty m:val="p"/>
+          </m:rPr>
+          <w:rPr>
+            <w:rFonts w:ascii="Cambria Math" w:hAnsi="Cambria Math" w:cs="Times New Roman"/>
+            <w:sz w:val="24"/>
+            <w:szCs w:val="24"/>
+          </w:rPr>
+          <m:t>×I</m:t>
+        </m:r>
+      </m:oMath>
+      <w:r>
+        <w:rPr>
+          <w:rFonts w:ascii="Times New Roman" w:hAnsi="Times New Roman" w:cs="Times New Roman"/>
+          <w:sz w:val="24"/>
+          <w:szCs w:val="24"/>
+        </w:rPr>
+        <w:t xml:space="preserve"> </w:t>
+      </w:r>
+      <w:r>
+        <w:rPr>
+          <w:rFonts w:ascii="Times New Roman" w:hAnsi="Times New Roman" w:cs="Times New Roman"/>
+          <w:sz w:val="24"/>
+          <w:szCs w:val="24"/>
+        </w:rPr>
+        <w:t>существует хотя бы один переход (</w:t>
+      </w:r>
+      <w:r>
+        <w:rPr>
+          <w:rFonts w:ascii="Times New Roman" w:hAnsi="Times New Roman" w:cs="Times New Roman"/>
+          <w:sz w:val="24"/>
+          <w:szCs w:val="24"/>
+          <w:lang w:val="en-US"/>
+        </w:rPr>
+        <w:t>s</w:t>
+      </w:r>
+      <w:r>
+        <w:rPr>
+          <w:rFonts w:ascii="Times New Roman" w:hAnsi="Times New Roman" w:cs="Times New Roman"/>
+          <w:sz w:val="24"/>
+          <w:szCs w:val="24"/>
+        </w:rPr>
+        <w:t xml:space="preserve">, </w:t>
+      </w:r>
+      <w:proofErr w:type="spellStart"/>
+      <w:r>
+        <w:rPr>
+          <w:rFonts w:ascii="Times New Roman" w:hAnsi="Times New Roman" w:cs="Times New Roman"/>
+          <w:sz w:val="24"/>
+          <w:szCs w:val="24"/>
+          <w:lang w:val="en-US"/>
+        </w:rPr>
+        <w:t>i</w:t>
+      </w:r>
+      <w:proofErr w:type="spellEnd"/>
+      <w:r>
+        <w:rPr>
+          <w:rFonts w:ascii="Times New Roman" w:hAnsi="Times New Roman" w:cs="Times New Roman"/>
+          <w:sz w:val="24"/>
+          <w:szCs w:val="24"/>
+        </w:rPr>
+        <w:t xml:space="preserve">, </w:t>
+      </w:r>
+      <w:r>
+        <w:rPr>
+          <w:rFonts w:ascii="Times New Roman" w:hAnsi="Times New Roman" w:cs="Times New Roman"/>
+          <w:sz w:val="24"/>
+          <w:szCs w:val="24"/>
+          <w:lang w:val="en-US"/>
+        </w:rPr>
+        <w:t>o</w:t>
+      </w:r>
+      <w:r>
+        <w:rPr>
+          <w:rFonts w:ascii="Times New Roman" w:hAnsi="Times New Roman" w:cs="Times New Roman"/>
+          <w:sz w:val="24"/>
+          <w:szCs w:val="24"/>
+        </w:rPr>
+        <w:t xml:space="preserve">, </w:t>
+      </w:r>
+      <w:r>
+        <w:rPr>
+          <w:rFonts w:ascii="Times New Roman" w:hAnsi="Times New Roman" w:cs="Times New Roman"/>
+          <w:sz w:val="24"/>
+          <w:szCs w:val="24"/>
+          <w:lang w:val="en-US"/>
+        </w:rPr>
+        <w:t>s</w:t>
+      </w:r>
+      <w:r>
+        <w:rPr>
+          <w:rFonts w:ascii="Times New Roman" w:hAnsi="Times New Roman" w:cs="Times New Roman"/>
+          <w:sz w:val="24"/>
+          <w:szCs w:val="24"/>
+        </w:rPr>
+        <w:t>`</w:t>
+      </w:r>
+      <w:r>
+        <w:rPr>
+          <w:rFonts w:ascii="Times New Roman" w:hAnsi="Times New Roman" w:cs="Times New Roman"/>
+          <w:sz w:val="24"/>
+          <w:szCs w:val="24"/>
+        </w:rPr>
+        <w:t>)</w:t>
+      </w:r>
+      <w:r>
+        <w:rPr>
+          <w:rFonts w:ascii="Times New Roman" w:hAnsi="Times New Roman" w:cs="Times New Roman"/>
+          <w:sz w:val="24"/>
+          <w:szCs w:val="24"/>
+        </w:rPr>
+        <w:t xml:space="preserve"> </w:t>
+      </w:r>
+      <m:oMath>
+        <m:r>
+          <w:rPr>
+            <w:rFonts w:ascii="Cambria Math" w:hAnsi="Cambria Math" w:cs="Times New Roman"/>
+            <w:sz w:val="24"/>
+            <w:szCs w:val="24"/>
+          </w:rPr>
+          <m:t>∈</m:t>
+        </m:r>
+      </m:oMath>
+      <w:r>
+        <w:rPr>
+          <w:rFonts w:ascii="Times New Roman" w:hAnsi="Times New Roman" w:cs="Times New Roman"/>
+          <w:sz w:val="24"/>
+          <w:szCs w:val="24"/>
+        </w:rPr>
+        <w:t xml:space="preserve"> </w:t>
+      </w:r>
+      <w:r>
+        <w:rPr>
+          <w:rFonts w:ascii="Times New Roman" w:hAnsi="Times New Roman" w:cs="Times New Roman"/>
+          <w:sz w:val="24"/>
+          <w:szCs w:val="24"/>
+          <w:lang w:val="en-US"/>
+        </w:rPr>
+        <w:t>T</w:t>
+      </w:r>
+      <w:r>
+        <w:rPr>
+          <w:rFonts w:ascii="Times New Roman" w:hAnsi="Times New Roman" w:cs="Times New Roman"/>
+          <w:sz w:val="24"/>
+          <w:szCs w:val="24"/>
+          <w:vertAlign w:val="subscript"/>
+          <w:lang w:val="en-US"/>
+        </w:rPr>
+        <w:t>S</w:t>
+      </w:r>
+      <w:r>
+        <w:rPr>
+          <w:rFonts w:ascii="Times New Roman" w:hAnsi="Times New Roman" w:cs="Times New Roman"/>
+          <w:sz w:val="24"/>
+          <w:szCs w:val="24"/>
+        </w:rPr>
+        <w:t xml:space="preserve">, </w:t>
+      </w:r>
+      <w:r>
+        <w:rPr>
+          <w:rFonts w:ascii="Times New Roman" w:hAnsi="Times New Roman" w:cs="Times New Roman"/>
+          <w:sz w:val="24"/>
+          <w:szCs w:val="24"/>
+        </w:rPr>
+        <w:t>то автомат называется полностью определенным.</w:t>
+      </w:r>
+      <w:r>
+        <w:rPr>
+          <w:rFonts w:ascii="Times New Roman" w:hAnsi="Times New Roman" w:cs="Times New Roman"/>
+          <w:sz w:val="24"/>
+          <w:szCs w:val="24"/>
+        </w:rPr>
+        <w:t xml:space="preserve"> </w:t>
+      </w:r>
+      <w:r>
+        <w:rPr>
+          <w:rFonts w:ascii="Times New Roman" w:hAnsi="Times New Roman" w:cs="Times New Roman"/>
+          <w:sz w:val="24"/>
+          <w:szCs w:val="24"/>
+        </w:rPr>
+        <w:t xml:space="preserve">В противном случае </w:t>
+      </w:r>
+      <w:r>
+        <w:rPr>
+          <w:rFonts w:ascii="Times New Roman" w:hAnsi="Times New Roman" w:cs="Times New Roman"/>
+          <w:sz w:val="24"/>
+          <w:szCs w:val="24"/>
+        </w:rPr>
+        <w:t>он называется частично определенным.</w:t>
+      </w:r>
+    </w:p>
+    <w:p>
+      <w:pPr>
+        <w:ind w:firstLine="709"/>
+        <w:rPr>
+          <w:rFonts w:ascii="Times New Roman" w:hAnsi="Times New Roman" w:cs="Times New Roman"/>
+          <w:sz w:val="24"/>
+          <w:szCs w:val="24"/>
+        </w:rPr>
+      </w:pPr>
+      <w:r>
+        <w:rPr>
+          <w:rFonts w:ascii="Times New Roman" w:hAnsi="Times New Roman" w:cs="Times New Roman"/>
+          <w:sz w:val="24"/>
+          <w:szCs w:val="24"/>
+        </w:rPr>
+        <w:t>Автомат называется детерминированным, если для любой пары (</w:t>
+      </w:r>
+      <w:r>
+        <w:rPr>
+          <w:rFonts w:ascii="Times New Roman" w:hAnsi="Times New Roman" w:cs="Times New Roman"/>
+          <w:sz w:val="24"/>
+          <w:szCs w:val="24"/>
+          <w:lang w:val="en-US"/>
+        </w:rPr>
+        <w:t>s</w:t>
+      </w:r>
+      <w:r>
+        <w:rPr>
+          <w:rFonts w:ascii="Times New Roman" w:hAnsi="Times New Roman" w:cs="Times New Roman"/>
+          <w:sz w:val="24"/>
+          <w:szCs w:val="24"/>
+        </w:rPr>
+        <w:t xml:space="preserve">, </w:t>
+      </w:r>
+      <w:proofErr w:type="spellStart"/>
+      <w:r>
+        <w:rPr>
+          <w:rFonts w:ascii="Times New Roman" w:hAnsi="Times New Roman" w:cs="Times New Roman"/>
+          <w:sz w:val="24"/>
+          <w:szCs w:val="24"/>
+          <w:lang w:val="en-US"/>
+        </w:rPr>
+        <w:t>i</w:t>
+      </w:r>
+      <w:proofErr w:type="spellEnd"/>
+      <w:r>
+        <w:rPr>
+          <w:rFonts w:ascii="Times New Roman" w:hAnsi="Times New Roman" w:cs="Times New Roman"/>
+          <w:sz w:val="24"/>
+          <w:szCs w:val="24"/>
+        </w:rPr>
+        <w:t>)</w:t>
+      </w:r>
+      <m:oMath>
+        <m:r>
+          <w:rPr>
+            <w:rFonts w:ascii="Cambria Math" w:hAnsi="Cambria Math" w:cs="Times New Roman"/>
+            <w:sz w:val="24"/>
+            <w:szCs w:val="24"/>
+          </w:rPr>
+          <m:t xml:space="preserve"> ∈</m:t>
+        </m:r>
+        <m:r>
+          <m:rPr>
+            <m:sty m:val="p"/>
+          </m:rPr>
+          <w:rPr>
+            <w:rFonts w:ascii="Cambria Math" w:hAnsi="Cambria Math" w:cs="Times New Roman"/>
+            <w:sz w:val="24"/>
+            <w:szCs w:val="24"/>
+            <w:lang w:val="en-US"/>
+          </w:rPr>
+          <m:t>S</m:t>
+        </m:r>
+        <m:r>
+          <m:rPr>
+            <m:sty m:val="p"/>
+          </m:rPr>
+          <w:rPr>
+            <w:rFonts w:ascii="Cambria Math" w:hAnsi="Cambria Math" w:cs="Times New Roman"/>
+            <w:sz w:val="24"/>
+            <w:szCs w:val="24"/>
+          </w:rPr>
+          <m:t>×I</m:t>
+        </m:r>
+      </m:oMath>
+      <w:r>
+        <w:rPr>
+          <w:rFonts w:ascii="Times New Roman" w:hAnsi="Times New Roman" w:cs="Times New Roman"/>
+          <w:sz w:val="24"/>
+          <w:szCs w:val="24"/>
+        </w:rPr>
+        <w:t xml:space="preserve"> </w:t>
+      </w:r>
+      <w:r>
+        <w:rPr>
+          <w:rFonts w:ascii="Times New Roman" w:hAnsi="Times New Roman" w:cs="Times New Roman"/>
+          <w:sz w:val="24"/>
+          <w:szCs w:val="24"/>
+        </w:rPr>
+        <w:t>существует не более одной пары (</w:t>
+      </w:r>
+      <w:r>
+        <w:rPr>
+          <w:rFonts w:ascii="Times New Roman" w:hAnsi="Times New Roman" w:cs="Times New Roman"/>
+          <w:sz w:val="24"/>
+          <w:szCs w:val="24"/>
+          <w:lang w:val="en-US"/>
+        </w:rPr>
+        <w:t>o</w:t>
+      </w:r>
+      <w:r>
+        <w:rPr>
+          <w:rFonts w:ascii="Times New Roman" w:hAnsi="Times New Roman" w:cs="Times New Roman"/>
+          <w:sz w:val="24"/>
+          <w:szCs w:val="24"/>
+        </w:rPr>
+        <w:t xml:space="preserve">, </w:t>
+      </w:r>
+      <w:r>
+        <w:rPr>
+          <w:rFonts w:ascii="Times New Roman" w:hAnsi="Times New Roman" w:cs="Times New Roman"/>
+          <w:sz w:val="24"/>
+          <w:szCs w:val="24"/>
+          <w:lang w:val="en-US"/>
+        </w:rPr>
+        <w:t>s</w:t>
+      </w:r>
+      <w:r>
+        <w:rPr>
+          <w:rFonts w:ascii="Times New Roman" w:hAnsi="Times New Roman" w:cs="Times New Roman"/>
+          <w:sz w:val="24"/>
+          <w:szCs w:val="24"/>
+        </w:rPr>
+        <w:t>`</w:t>
+      </w:r>
+      <w:r>
+        <w:rPr>
+          <w:rFonts w:ascii="Times New Roman" w:hAnsi="Times New Roman" w:cs="Times New Roman"/>
+          <w:sz w:val="24"/>
+          <w:szCs w:val="24"/>
+        </w:rPr>
+        <w:t>)</w:t>
+      </w:r>
+      <m:oMath>
+        <m:r>
+          <w:rPr>
+            <w:rFonts w:ascii="Cambria Math" w:hAnsi="Cambria Math" w:cs="Times New Roman"/>
+            <w:sz w:val="24"/>
+            <w:szCs w:val="24"/>
+          </w:rPr>
+          <m:t xml:space="preserve"> ∈</m:t>
+        </m:r>
+        <m:r>
+          <m:rPr>
+            <m:sty m:val="p"/>
+          </m:rPr>
+          <w:rPr>
+            <w:rFonts w:ascii="Cambria Math" w:hAnsi="Cambria Math" w:cs="Times New Roman"/>
+            <w:sz w:val="24"/>
+            <w:szCs w:val="24"/>
+            <w:lang w:val="en-US"/>
+          </w:rPr>
+          <m:t>O</m:t>
+        </m:r>
+        <m:r>
+          <m:rPr>
+            <m:sty m:val="p"/>
+          </m:rPr>
+          <w:rPr>
+            <w:rFonts w:ascii="Cambria Math" w:hAnsi="Cambria Math" w:cs="Times New Roman"/>
+            <w:sz w:val="24"/>
+            <w:szCs w:val="24"/>
+          </w:rPr>
+          <m:t>×S</m:t>
+        </m:r>
+      </m:oMath>
+      <w:r>
+        <w:rPr>
+          <w:rFonts w:ascii="Times New Roman" w:hAnsi="Times New Roman" w:cs="Times New Roman"/>
+          <w:sz w:val="24"/>
+          <w:szCs w:val="24"/>
+        </w:rPr>
+        <w:t xml:space="preserve"> </w:t>
+      </w:r>
+      <w:r>
+        <w:rPr>
+          <w:rFonts w:ascii="Times New Roman" w:hAnsi="Times New Roman" w:cs="Times New Roman"/>
+          <w:sz w:val="24"/>
+          <w:szCs w:val="24"/>
+        </w:rPr>
+        <w:t>такой, что (</w:t>
+      </w:r>
+      <w:r>
+        <w:rPr>
+          <w:rFonts w:ascii="Times New Roman" w:hAnsi="Times New Roman" w:cs="Times New Roman"/>
+          <w:sz w:val="24"/>
+          <w:szCs w:val="24"/>
+          <w:lang w:val="en-US"/>
+        </w:rPr>
+        <w:t>s</w:t>
+      </w:r>
+      <w:r>
+        <w:rPr>
+          <w:rFonts w:ascii="Times New Roman" w:hAnsi="Times New Roman" w:cs="Times New Roman"/>
+          <w:sz w:val="24"/>
+          <w:szCs w:val="24"/>
+        </w:rPr>
+        <w:t xml:space="preserve">, </w:t>
+      </w:r>
+      <w:proofErr w:type="spellStart"/>
+      <w:r>
+        <w:rPr>
+          <w:rFonts w:ascii="Times New Roman" w:hAnsi="Times New Roman" w:cs="Times New Roman"/>
+          <w:sz w:val="24"/>
+          <w:szCs w:val="24"/>
+          <w:lang w:val="en-US"/>
+        </w:rPr>
+        <w:t>i</w:t>
+      </w:r>
+      <w:proofErr w:type="spellEnd"/>
+      <w:r>
+        <w:rPr>
+          <w:rFonts w:ascii="Times New Roman" w:hAnsi="Times New Roman" w:cs="Times New Roman"/>
+          <w:sz w:val="24"/>
+          <w:szCs w:val="24"/>
+        </w:rPr>
+        <w:t xml:space="preserve">, </w:t>
+      </w:r>
+      <w:r>
+        <w:rPr>
+          <w:rFonts w:ascii="Times New Roman" w:hAnsi="Times New Roman" w:cs="Times New Roman"/>
+          <w:sz w:val="24"/>
+          <w:szCs w:val="24"/>
+          <w:lang w:val="en-US"/>
+        </w:rPr>
+        <w:t>o</w:t>
+      </w:r>
+      <w:r>
+        <w:rPr>
+          <w:rFonts w:ascii="Times New Roman" w:hAnsi="Times New Roman" w:cs="Times New Roman"/>
+          <w:sz w:val="24"/>
+          <w:szCs w:val="24"/>
+        </w:rPr>
+        <w:t xml:space="preserve">, </w:t>
+      </w:r>
+      <w:r>
+        <w:rPr>
+          <w:rFonts w:ascii="Times New Roman" w:hAnsi="Times New Roman" w:cs="Times New Roman"/>
+          <w:sz w:val="24"/>
+          <w:szCs w:val="24"/>
+          <w:lang w:val="en-US"/>
+        </w:rPr>
+        <w:t>s</w:t>
+      </w:r>
+      <w:r>
+        <w:rPr>
+          <w:rFonts w:ascii="Times New Roman" w:hAnsi="Times New Roman" w:cs="Times New Roman"/>
+          <w:sz w:val="24"/>
+          <w:szCs w:val="24"/>
+        </w:rPr>
+        <w:t>`</w:t>
+      </w:r>
+      <w:r>
+        <w:rPr>
+          <w:rFonts w:ascii="Times New Roman" w:hAnsi="Times New Roman" w:cs="Times New Roman"/>
+          <w:sz w:val="24"/>
+          <w:szCs w:val="24"/>
+        </w:rPr>
+        <w:t>)</w:t>
+      </w:r>
+      <w:r>
+        <w:rPr>
+          <w:rFonts w:ascii="Times New Roman" w:hAnsi="Times New Roman" w:cs="Times New Roman"/>
+          <w:sz w:val="24"/>
+          <w:szCs w:val="24"/>
+        </w:rPr>
+        <w:t xml:space="preserve"> </w:t>
+      </w:r>
+      <m:oMath>
+        <m:r>
+          <w:rPr>
+            <w:rFonts w:ascii="Cambria Math" w:hAnsi="Cambria Math" w:cs="Times New Roman"/>
+            <w:sz w:val="24"/>
+            <w:szCs w:val="24"/>
+          </w:rPr>
+          <m:t>∈</m:t>
+        </m:r>
+      </m:oMath>
+      <w:r>
+        <w:rPr>
+          <w:rFonts w:ascii="Times New Roman" w:hAnsi="Times New Roman" w:cs="Times New Roman"/>
+          <w:sz w:val="24"/>
+          <w:szCs w:val="24"/>
+        </w:rPr>
+        <w:t xml:space="preserve"> </w:t>
+      </w:r>
+      <w:r>
+        <w:rPr>
+          <w:rFonts w:ascii="Times New Roman" w:hAnsi="Times New Roman" w:cs="Times New Roman"/>
+          <w:sz w:val="24"/>
+          <w:szCs w:val="24"/>
+          <w:lang w:val="en-US"/>
+        </w:rPr>
+        <w:t>T</w:t>
+      </w:r>
+      <w:r>
+        <w:rPr>
+          <w:rFonts w:ascii="Times New Roman" w:hAnsi="Times New Roman" w:cs="Times New Roman"/>
+          <w:sz w:val="24"/>
+          <w:szCs w:val="24"/>
+          <w:vertAlign w:val="subscript"/>
+          <w:lang w:val="en-US"/>
+        </w:rPr>
+        <w:t>S</w:t>
+      </w:r>
+      <w:r>
+        <w:rPr>
+          <w:rFonts w:ascii="Times New Roman" w:hAnsi="Times New Roman" w:cs="Times New Roman"/>
+          <w:sz w:val="24"/>
+          <w:szCs w:val="24"/>
+        </w:rPr>
+        <w:t xml:space="preserve">. </w:t>
+      </w:r>
+      <w:r>
+        <w:rPr>
+          <w:rFonts w:ascii="Times New Roman" w:hAnsi="Times New Roman" w:cs="Times New Roman"/>
+          <w:sz w:val="24"/>
+          <w:szCs w:val="24"/>
+        </w:rPr>
+        <w:t>Иначе автомат называется недетерминированным.</w:t>
+      </w:r>
+    </w:p>
+    <w:p>
+      <w:pPr>
+        <w:ind w:firstLine="709"/>
+        <w:rPr>
+          <w:rFonts w:ascii="Times New Roman" w:hAnsi="Times New Roman" w:cs="Times New Roman"/>
+          <w:sz w:val="24"/>
+          <w:szCs w:val="24"/>
+        </w:rPr>
+      </w:pPr>
+      <w:r>
+        <w:rPr>
+          <w:rFonts w:ascii="Times New Roman" w:hAnsi="Times New Roman" w:cs="Times New Roman"/>
+          <w:sz w:val="24"/>
+          <w:szCs w:val="24"/>
+        </w:rPr>
+        <w:t>В данной работе будут рассматриваться детерминированные конечные автоматы.</w:t>
+      </w:r>
+    </w:p>
+    <w:p>
+      <w:pPr>
+        <w:ind w:firstLine="709"/>
         <w:rPr>
           <w:rFonts w:ascii="Times New Roman" w:hAnsi="Times New Roman" w:cs="Times New Roman"/>
           <w:sz w:val="24"/>
@@ -3188,15 +3620,23 @@
           <w:sz w:val="24"/>
           <w:szCs w:val="24"/>
         </w:rPr>
-        <w:t>стинность утверждений: «у</w:t>
-      </w:r>
-      <w:r>
-        <w:rPr>
-          <w:rFonts w:ascii="Times New Roman" w:hAnsi="Times New Roman" w:cs="Times New Roman"/>
-          <w:sz w:val="24"/>
-          <w:szCs w:val="24"/>
-        </w:rPr>
-        <w:t xml:space="preserve"> муравейника</w:t>
+        <w:t>стинность у</w:t>
+      </w:r>
+      <w:r>
+        <w:rPr>
+          <w:rFonts w:ascii="Times New Roman" w:hAnsi="Times New Roman" w:cs="Times New Roman"/>
+          <w:sz w:val="24"/>
+          <w:szCs w:val="24"/>
+        </w:rPr>
+        <w:t>тверждений: «</w:t>
+      </w:r>
+      <w:r>
+        <w:rPr>
+          <w:rFonts w:ascii="Times New Roman" w:hAnsi="Times New Roman" w:cs="Times New Roman"/>
+          <w:sz w:val="24"/>
+          <w:szCs w:val="24"/>
+        </w:rPr>
+        <w:t>видит муравейник</w:t>
       </w:r>
       <w:r>
         <w:rPr>
@@ -3339,6 +3779,7 @@
     </w:p>
     <w:p>
       <w:pPr>
+        <w:ind w:firstLine="709"/>
         <w:rPr>
           <w:rFonts w:ascii="Times New Roman" w:hAnsi="Times New Roman" w:cs="Times New Roman"/>
           <w:sz w:val="24"/>
@@ -3367,7 +3808,15 @@
           <w:sz w:val="24"/>
           <w:szCs w:val="24"/>
         </w:rPr>
-        <w:t xml:space="preserve"> а дуги отражают действие характеристических функций. Каждая дуга подписана входными значениями, вызывающими данный переход из одного состояния в другое, а также</w:t>
+        <w:t xml:space="preserve"> а</w:t>
+      </w:r>
+      <w:r>
+        <w:rPr>
+          <w:rFonts w:ascii="Times New Roman" w:hAnsi="Times New Roman" w:cs="Times New Roman"/>
+          <w:sz w:val="24"/>
+          <w:szCs w:val="24"/>
+        </w:rPr>
+        <w:t xml:space="preserve"> вместе с</w:t>
       </w:r>
       <w:r>
         <w:rPr>
@@ -3383,31 +3832,31 @@
           <w:sz w:val="24"/>
           <w:szCs w:val="24"/>
         </w:rPr>
-        <w:t>получающим</w:t>
-      </w:r>
-      <w:r>
-        <w:rPr>
-          <w:rFonts w:ascii="Times New Roman" w:hAnsi="Times New Roman" w:cs="Times New Roman"/>
-          <w:sz w:val="24"/>
-          <w:szCs w:val="24"/>
-        </w:rPr>
-        <w:t>и</w:t>
-      </w:r>
-      <w:r>
-        <w:rPr>
-          <w:rFonts w:ascii="Times New Roman" w:hAnsi="Times New Roman" w:cs="Times New Roman"/>
-          <w:sz w:val="24"/>
-          <w:szCs w:val="24"/>
-        </w:rPr>
-        <w:t xml:space="preserve">ся при этом </w:t>
-      </w:r>
-      <w:r>
-        <w:rPr>
-          <w:rFonts w:ascii="Times New Roman" w:hAnsi="Times New Roman" w:cs="Times New Roman"/>
-          <w:sz w:val="24"/>
-          <w:szCs w:val="24"/>
-        </w:rPr>
-        <w:t xml:space="preserve">соответствующие </w:t>
+        <w:t>дугами они показывают отношения переходов</w:t>
+      </w:r>
+      <w:r>
+        <w:rPr>
+          <w:rFonts w:ascii="Times New Roman" w:hAnsi="Times New Roman" w:cs="Times New Roman"/>
+          <w:sz w:val="24"/>
+          <w:szCs w:val="24"/>
+        </w:rPr>
+        <w:t xml:space="preserve">. Каждая дуга подписана входными значениями, вызывающими данный переход из одного состояния в другое, а также </w:t>
+      </w:r>
+      <w:r>
+        <w:rPr>
+          <w:rFonts w:ascii="Times New Roman" w:hAnsi="Times New Roman" w:cs="Times New Roman"/>
+          <w:sz w:val="24"/>
+          <w:szCs w:val="24"/>
+        </w:rPr>
+        <w:t>соответствующими</w:t>
+      </w:r>
+      <w:r>
+        <w:rPr>
+          <w:rFonts w:ascii="Times New Roman" w:hAnsi="Times New Roman" w:cs="Times New Roman"/>
+          <w:sz w:val="24"/>
+          <w:szCs w:val="24"/>
+        </w:rPr>
+        <w:t xml:space="preserve"> </w:t>
       </w:r>
       <w:r>
         <w:rPr>
@@ -3423,7 +3872,7 @@
           <w:sz w:val="24"/>
           <w:szCs w:val="24"/>
         </w:rPr>
-        <w:t>е</w:t>
+        <w:t>ми</w:t>
       </w:r>
       <w:r>
         <w:rPr>
@@ -3447,6 +3896,14 @@
           <w:sz w:val="24"/>
           <w:szCs w:val="24"/>
         </w:rPr>
+        <w:t>ми</w:t>
+      </w:r>
+      <w:r>
+        <w:rPr>
+          <w:rFonts w:ascii="Times New Roman" w:hAnsi="Times New Roman" w:cs="Times New Roman"/>
+          <w:sz w:val="24"/>
+          <w:szCs w:val="24"/>
+        </w:rPr>
         <w:t>.</w:t>
       </w:r>
     </w:p>
@@ -3480,9 +3937,8 @@
           <w:rFonts w:ascii="Times New Roman" w:hAnsi="Times New Roman" w:cs="Times New Roman"/>
           <w:sz w:val="24"/>
           <w:szCs w:val="24"/>
-          <w:lang w:val="en-US"/>
-        </w:rPr>
-        <w:t>n</w:t>
+        </w:rPr>
+        <w:t>конечным числом</w:t>
       </w:r>
       <w:r>
         <w:rPr>
@@ -3498,7 +3954,7 @@
           <w:sz w:val="24"/>
           <w:szCs w:val="24"/>
         </w:rPr>
-        <w:t>состояниями</w:t>
+        <w:t>состояний</w:t>
       </w:r>
       <w:r>
         <w:rPr>
@@ -3619,6 +4075,61 @@
           <w:sz w:val="24"/>
           <w:szCs w:val="24"/>
         </w:rPr>
+        <w:br w:type="page"/>
+      </w:r>
+    </w:p>
+    <w:p>
+      <w:pPr>
+        <w:jc w:val="center"/>
+        <w:rPr>
+          <w:rFonts w:ascii="Times New Roman" w:hAnsi="Times New Roman" w:cs="Times New Roman"/>
+          <w:sz w:val="24"/>
+          <w:szCs w:val="24"/>
+        </w:rPr>
+      </w:pPr>
+      <w:r>
+        <w:rPr>
+          <w:rFonts w:ascii="Times New Roman" w:hAnsi="Times New Roman" w:cs="Times New Roman"/>
+          <w:b/>
+          <w:sz w:val="24"/>
+          <w:szCs w:val="24"/>
+        </w:rPr>
+        <w:lastRenderedPageBreak/>
+        <w:t>2</w:t>
+      </w:r>
+      <w:r>
+        <w:rPr>
+          <w:rFonts w:ascii="Times New Roman" w:hAnsi="Times New Roman" w:cs="Times New Roman"/>
+          <w:b/>
+          <w:sz w:val="24"/>
+          <w:szCs w:val="24"/>
+        </w:rPr>
+        <w:t xml:space="preserve"> </w:t>
+      </w:r>
+      <w:r>
+        <w:rPr>
+          <w:rFonts w:ascii="Times New Roman" w:hAnsi="Times New Roman" w:cs="Times New Roman"/>
+          <w:b/>
+          <w:sz w:val="24"/>
+          <w:szCs w:val="24"/>
+        </w:rPr>
+        <w:t>МЕТОДЫ ПОСТРОЕНИЯ ПРОВЕРЯЮЩИХ ТЕСТОВ</w:t>
+      </w:r>
+    </w:p>
+    <w:p>
+      <w:pPr>
+        <w:rPr>
+          <w:rFonts w:ascii="Times New Roman" w:hAnsi="Times New Roman" w:cs="Times New Roman"/>
+          <w:sz w:val="24"/>
+          <w:szCs w:val="24"/>
+        </w:rPr>
+      </w:pPr>
+      <w:r>
+        <w:rPr>
+          <w:rFonts w:ascii="Times New Roman" w:hAnsi="Times New Roman" w:cs="Times New Roman"/>
+          <w:sz w:val="24"/>
+          <w:szCs w:val="24"/>
+        </w:rPr>
         <w:tab/>
         <w:t>Примерами методов построения проверяющих тест</w:t>
       </w:r>
@@ -3644,6 +4155,14 @@
           <w:sz w:val="24"/>
           <w:szCs w:val="24"/>
         </w:rPr>
+        <w:t>[3]</w:t>
+      </w:r>
+      <w:r>
+        <w:rPr>
+          <w:rFonts w:ascii="Times New Roman" w:hAnsi="Times New Roman" w:cs="Times New Roman"/>
+          <w:sz w:val="24"/>
+          <w:szCs w:val="24"/>
+        </w:rPr>
         <w:t xml:space="preserve">, </w:t>
       </w:r>
       <w:r>
@@ -3678,8 +4197,25 @@
           <w:sz w:val="24"/>
           <w:szCs w:val="24"/>
         </w:rPr>
+        <w:t>[4]</w:t>
+      </w:r>
+      <w:r>
+        <w:rPr>
+          <w:rFonts w:ascii="Times New Roman" w:hAnsi="Times New Roman" w:cs="Times New Roman"/>
+          <w:sz w:val="24"/>
+          <w:szCs w:val="24"/>
+        </w:rPr>
         <w:t>.</w:t>
       </w:r>
+    </w:p>
+    <w:p>
+      <w:pPr>
+        <w:rPr>
+          <w:rFonts w:ascii="Times New Roman" w:hAnsi="Times New Roman" w:cs="Times New Roman"/>
+          <w:sz w:val="24"/>
+          <w:szCs w:val="24"/>
+        </w:rPr>
+      </w:pPr>
     </w:p>
     <w:p>
       <w:pPr>
@@ -3933,6 +4469,50 @@
         </w:rPr>
         <w:t xml:space="preserve"> </w:t>
       </w:r>
+      <w:r>
+        <w:rPr>
+          <w:rFonts w:ascii="Times New Roman" w:hAnsi="Times New Roman" w:cs="Times New Roman"/>
+          <w:sz w:val="24"/>
+          <w:szCs w:val="24"/>
+        </w:rPr>
+        <w:t>Евтушенко Н.В. Недетерминированные автоматы: анализ и синтез. Ч. 2: Решение автоматных уравнений: учеб</w:t>
+      </w:r>
+      <w:proofErr w:type="gramStart"/>
+      <w:r>
+        <w:rPr>
+          <w:rFonts w:ascii="Times New Roman" w:hAnsi="Times New Roman" w:cs="Times New Roman"/>
+          <w:sz w:val="24"/>
+          <w:szCs w:val="24"/>
+        </w:rPr>
+        <w:t>.</w:t>
+      </w:r>
+      <w:proofErr w:type="gramEnd"/>
+      <w:r>
+        <w:rPr>
+          <w:rFonts w:ascii="Times New Roman" w:hAnsi="Times New Roman" w:cs="Times New Roman"/>
+          <w:sz w:val="24"/>
+          <w:szCs w:val="24"/>
+        </w:rPr>
+        <w:t xml:space="preserve"> </w:t>
+      </w:r>
+      <w:proofErr w:type="gramStart"/>
+      <w:r>
+        <w:rPr>
+          <w:rFonts w:ascii="Times New Roman" w:hAnsi="Times New Roman" w:cs="Times New Roman"/>
+          <w:sz w:val="24"/>
+          <w:szCs w:val="24"/>
+        </w:rPr>
+        <w:t>п</w:t>
+      </w:r>
+      <w:proofErr w:type="gramEnd"/>
+      <w:r>
+        <w:rPr>
+          <w:rFonts w:ascii="Times New Roman" w:hAnsi="Times New Roman" w:cs="Times New Roman"/>
+          <w:sz w:val="24"/>
+          <w:szCs w:val="24"/>
+        </w:rPr>
+        <w:t xml:space="preserve">особие / Н. В. Евтушенко, М. В. </w:t>
+      </w:r>
       <w:proofErr w:type="spellStart"/>
       <w:r>
         <w:rPr>
@@ -3940,6 +4520,51 @@
           <w:sz w:val="24"/>
           <w:szCs w:val="24"/>
         </w:rPr>
+        <w:t>Рекун</w:t>
+      </w:r>
+      <w:proofErr w:type="spellEnd"/>
+      <w:r>
+        <w:rPr>
+          <w:rFonts w:ascii="Times New Roman" w:hAnsi="Times New Roman" w:cs="Times New Roman"/>
+          <w:sz w:val="24"/>
+          <w:szCs w:val="24"/>
+        </w:rPr>
+        <w:t xml:space="preserve">, С. В. Тихомирова. – Томск: Томский государственный университет, 2009. – 111 </w:t>
+      </w:r>
+      <w:proofErr w:type="gramStart"/>
+      <w:r>
+        <w:rPr>
+          <w:rFonts w:ascii="Times New Roman" w:hAnsi="Times New Roman" w:cs="Times New Roman"/>
+          <w:sz w:val="24"/>
+          <w:szCs w:val="24"/>
+        </w:rPr>
+        <w:t>с</w:t>
+      </w:r>
+      <w:proofErr w:type="gramEnd"/>
+      <w:r>
+        <w:rPr>
+          <w:rFonts w:ascii="Times New Roman" w:hAnsi="Times New Roman" w:cs="Times New Roman"/>
+          <w:sz w:val="24"/>
+          <w:szCs w:val="24"/>
+        </w:rPr>
+        <w:t>.</w:t>
+      </w:r>
+    </w:p>
+    <w:p>
+      <w:pPr>
+        <w:rPr>
+          <w:rFonts w:ascii="Times New Roman" w:hAnsi="Times New Roman" w:cs="Times New Roman"/>
+          <w:sz w:val="24"/>
+          <w:szCs w:val="24"/>
+        </w:rPr>
+      </w:pPr>
+      <w:proofErr w:type="spellStart"/>
+      <w:r>
+        <w:rPr>
+          <w:rFonts w:ascii="Times New Roman" w:hAnsi="Times New Roman" w:cs="Times New Roman"/>
+          <w:sz w:val="24"/>
+          <w:szCs w:val="24"/>
+        </w:rPr>
         <w:t>Гилл</w:t>
       </w:r>
       <w:proofErr w:type="spellEnd"/>
@@ -4018,24 +4643,145 @@
           <w:sz w:val="24"/>
           <w:szCs w:val="24"/>
         </w:rPr>
-        <w:t>2</w:t>
-      </w:r>
-      <w:r>
-        <w:rPr>
-          <w:rFonts w:ascii="Times New Roman" w:hAnsi="Times New Roman" w:cs="Times New Roman"/>
-          <w:sz w:val="24"/>
-          <w:szCs w:val="24"/>
+        <w:t xml:space="preserve">2 </w:t>
+      </w:r>
+      <w:proofErr w:type="spellStart"/>
+      <w:r>
+        <w:rPr>
+          <w:rFonts w:ascii="Times New Roman" w:hAnsi="Times New Roman" w:cs="Times New Roman"/>
+          <w:sz w:val="24"/>
+          <w:szCs w:val="24"/>
+        </w:rPr>
+        <w:t>Агибалов</w:t>
+      </w:r>
+      <w:proofErr w:type="spellEnd"/>
+      <w:r>
+        <w:rPr>
+          <w:rFonts w:ascii="Times New Roman" w:hAnsi="Times New Roman" w:cs="Times New Roman"/>
+          <w:sz w:val="24"/>
+          <w:szCs w:val="24"/>
+        </w:rPr>
+        <w:t xml:space="preserve"> Г. П. Лекции по теории конечных автоматов / Г. П. </w:t>
+      </w:r>
+      <w:proofErr w:type="spellStart"/>
+      <w:r>
+        <w:rPr>
+          <w:rFonts w:ascii="Times New Roman" w:hAnsi="Times New Roman" w:cs="Times New Roman"/>
+          <w:sz w:val="24"/>
+          <w:szCs w:val="24"/>
+        </w:rPr>
+        <w:t>Агибалов</w:t>
+      </w:r>
+      <w:proofErr w:type="spellEnd"/>
+      <w:r>
+        <w:rPr>
+          <w:rFonts w:ascii="Times New Roman" w:hAnsi="Times New Roman" w:cs="Times New Roman"/>
+          <w:sz w:val="24"/>
+          <w:szCs w:val="24"/>
+        </w:rPr>
+        <w:t xml:space="preserve">, А. М. </w:t>
+      </w:r>
+      <w:proofErr w:type="spellStart"/>
+      <w:r>
+        <w:rPr>
+          <w:rFonts w:ascii="Times New Roman" w:hAnsi="Times New Roman" w:cs="Times New Roman"/>
+          <w:sz w:val="24"/>
+          <w:szCs w:val="24"/>
+        </w:rPr>
+        <w:t>Оранов</w:t>
+      </w:r>
+      <w:proofErr w:type="spellEnd"/>
+      <w:r>
+        <w:rPr>
+          <w:rFonts w:ascii="Times New Roman" w:hAnsi="Times New Roman" w:cs="Times New Roman"/>
+          <w:sz w:val="24"/>
+          <w:szCs w:val="24"/>
+        </w:rPr>
+        <w:t>. – Томск</w:t>
+      </w:r>
+      <w:proofErr w:type="gramStart"/>
+      <w:r>
+        <w:rPr>
+          <w:rFonts w:ascii="Times New Roman" w:hAnsi="Times New Roman" w:cs="Times New Roman"/>
+          <w:sz w:val="24"/>
+          <w:szCs w:val="24"/>
+        </w:rPr>
+        <w:t xml:space="preserve"> :</w:t>
+      </w:r>
+      <w:proofErr w:type="gramEnd"/>
+      <w:r>
+        <w:rPr>
+          <w:rFonts w:ascii="Times New Roman" w:hAnsi="Times New Roman" w:cs="Times New Roman"/>
+          <w:sz w:val="24"/>
+          <w:szCs w:val="24"/>
+        </w:rPr>
+        <w:t xml:space="preserve"> Издательство ТГУ, 1984. – 185 </w:t>
+      </w:r>
+      <w:proofErr w:type="gramStart"/>
+      <w:r>
+        <w:rPr>
+          <w:rFonts w:ascii="Times New Roman" w:hAnsi="Times New Roman" w:cs="Times New Roman"/>
+          <w:sz w:val="24"/>
+          <w:szCs w:val="24"/>
+        </w:rPr>
+        <w:t>с</w:t>
+      </w:r>
+      <w:proofErr w:type="gramEnd"/>
+      <w:r>
+        <w:rPr>
+          <w:rFonts w:ascii="Times New Roman" w:hAnsi="Times New Roman" w:cs="Times New Roman"/>
+          <w:sz w:val="24"/>
+          <w:szCs w:val="24"/>
+        </w:rPr>
+        <w:t>.</w:t>
+      </w:r>
+    </w:p>
+    <w:p>
+      <w:pPr>
+        <w:rPr>
+          <w:rFonts w:ascii="Times New Roman" w:hAnsi="Times New Roman" w:cs="Times New Roman"/>
+          <w:sz w:val="24"/>
+          <w:szCs w:val="24"/>
+          <w:lang w:val="en-US"/>
+        </w:rPr>
+      </w:pPr>
+      <w:proofErr w:type="gramStart"/>
+      <w:r>
+        <w:rPr>
+          <w:rFonts w:ascii="Times New Roman" w:hAnsi="Times New Roman" w:cs="Times New Roman"/>
+          <w:sz w:val="24"/>
+          <w:szCs w:val="24"/>
+          <w:lang w:val="en-US"/>
+        </w:rPr>
+        <w:t>3</w:t>
+      </w:r>
+      <w:r>
+        <w:rPr>
+          <w:rFonts w:ascii="Times New Roman" w:hAnsi="Times New Roman" w:cs="Times New Roman"/>
+          <w:sz w:val="24"/>
+          <w:szCs w:val="24"/>
+          <w:lang w:val="en-US"/>
         </w:rPr>
         <w:t xml:space="preserve"> </w:t>
       </w:r>
+      <w:r>
+        <w:rPr>
+          <w:rFonts w:ascii="Times New Roman" w:hAnsi="Times New Roman" w:cs="Times New Roman"/>
+          <w:sz w:val="24"/>
+          <w:szCs w:val="24"/>
+          <w:lang w:val="en-US"/>
+        </w:rPr>
+        <w:t xml:space="preserve">M. P. </w:t>
+      </w:r>
       <w:proofErr w:type="spellStart"/>
       <w:r>
         <w:rPr>
           <w:rFonts w:ascii="Times New Roman" w:hAnsi="Times New Roman" w:cs="Times New Roman"/>
           <w:sz w:val="24"/>
           <w:szCs w:val="24"/>
-        </w:rPr>
-        <w:t>Агибалов</w:t>
+          <w:lang w:val="en-US"/>
+        </w:rPr>
+        <w:t>Vasilevskii</w:t>
       </w:r>
       <w:proofErr w:type="spellEnd"/>
       <w:r>
@@ -4043,8 +4789,9 @@
           <w:rFonts w:ascii="Times New Roman" w:hAnsi="Times New Roman" w:cs="Times New Roman"/>
           <w:sz w:val="24"/>
           <w:szCs w:val="24"/>
-        </w:rPr>
-        <w:t xml:space="preserve"> Г. П. Лекции по теории конечных автоматов / Г. П. </w:t>
+          <w:lang w:val="en-US"/>
+        </w:rPr>
+        <w:t xml:space="preserve">, "Failure diagnosis of automata," </w:t>
       </w:r>
       <w:proofErr w:type="spellStart"/>
       <w:r>
@@ -4052,8 +4799,9 @@
           <w:rFonts w:ascii="Times New Roman" w:hAnsi="Times New Roman" w:cs="Times New Roman"/>
           <w:sz w:val="24"/>
           <w:szCs w:val="24"/>
-        </w:rPr>
-        <w:t>Агибалов</w:t>
+          <w:lang w:val="en-US"/>
+        </w:rPr>
+        <w:t>Kibernetika</w:t>
       </w:r>
       <w:proofErr w:type="spellEnd"/>
       <w:r>
@@ -4061,88 +4809,45 @@
           <w:rFonts w:ascii="Times New Roman" w:hAnsi="Times New Roman" w:cs="Times New Roman"/>
           <w:sz w:val="24"/>
           <w:szCs w:val="24"/>
-        </w:rPr>
-        <w:t xml:space="preserve">, А. М. </w:t>
-      </w:r>
-      <w:proofErr w:type="spellStart"/>
-      <w:r>
-        <w:rPr>
-          <w:rFonts w:ascii="Times New Roman" w:hAnsi="Times New Roman" w:cs="Times New Roman"/>
-          <w:sz w:val="24"/>
-          <w:szCs w:val="24"/>
-        </w:rPr>
-        <w:t>Оранов</w:t>
-      </w:r>
-      <w:proofErr w:type="spellEnd"/>
-      <w:r>
-        <w:rPr>
-          <w:rFonts w:ascii="Times New Roman" w:hAnsi="Times New Roman" w:cs="Times New Roman"/>
-          <w:sz w:val="24"/>
-          <w:szCs w:val="24"/>
-        </w:rPr>
-        <w:t>. – Томск</w:t>
-      </w:r>
-      <w:proofErr w:type="gramStart"/>
-      <w:r>
-        <w:rPr>
-          <w:rFonts w:ascii="Times New Roman" w:hAnsi="Times New Roman" w:cs="Times New Roman"/>
-          <w:sz w:val="24"/>
-          <w:szCs w:val="24"/>
-        </w:rPr>
-        <w:t xml:space="preserve"> :</w:t>
+          <w:lang w:val="en-US"/>
+        </w:rPr>
+        <w:t xml:space="preserve"> (Transl.), no.4, pp. 98-108, July-Aug. </w:t>
+      </w:r>
+      <w:r>
+        <w:rPr>
+          <w:rFonts w:ascii="Times New Roman" w:hAnsi="Times New Roman" w:cs="Times New Roman"/>
+          <w:sz w:val="24"/>
+          <w:szCs w:val="24"/>
+        </w:rPr>
+        <w:t>1973.</w:t>
       </w:r>
       <w:proofErr w:type="gramEnd"/>
-      <w:r>
-        <w:rPr>
-          <w:rFonts w:ascii="Times New Roman" w:hAnsi="Times New Roman" w:cs="Times New Roman"/>
-          <w:sz w:val="24"/>
-          <w:szCs w:val="24"/>
-        </w:rPr>
-        <w:t xml:space="preserve"> Издательство ТГУ, 1984. – 185 </w:t>
-      </w:r>
-      <w:proofErr w:type="gramStart"/>
-      <w:r>
-        <w:rPr>
-          <w:rFonts w:ascii="Times New Roman" w:hAnsi="Times New Roman" w:cs="Times New Roman"/>
-          <w:sz w:val="24"/>
-          <w:szCs w:val="24"/>
-        </w:rPr>
-        <w:t>с</w:t>
-      </w:r>
-      <w:proofErr w:type="gramEnd"/>
-      <w:r>
-        <w:rPr>
-          <w:rFonts w:ascii="Times New Roman" w:hAnsi="Times New Roman" w:cs="Times New Roman"/>
-          <w:sz w:val="24"/>
-          <w:szCs w:val="24"/>
-        </w:rPr>
-        <w:t>.</w:t>
-      </w:r>
-    </w:p>
-    <w:p>
-      <w:pPr>
-        <w:rPr>
-          <w:rFonts w:ascii="Times New Roman" w:hAnsi="Times New Roman" w:cs="Times New Roman"/>
-          <w:sz w:val="24"/>
-          <w:szCs w:val="24"/>
-        </w:rPr>
-      </w:pPr>
-      <w:r>
-        <w:rPr>
-          <w:rFonts w:ascii="Times New Roman" w:hAnsi="Times New Roman" w:cs="Times New Roman"/>
-          <w:sz w:val="24"/>
-          <w:szCs w:val="24"/>
-          <w:lang w:val="en-US"/>
-        </w:rPr>
-        <w:t>3</w:t>
-      </w:r>
-      <w:r>
-        <w:rPr>
-          <w:rFonts w:ascii="Times New Roman" w:hAnsi="Times New Roman" w:cs="Times New Roman"/>
-          <w:sz w:val="24"/>
-          <w:szCs w:val="24"/>
-        </w:rPr>
-        <w:t xml:space="preserve"> Дорофеева</w:t>
+    </w:p>
+    <w:p>
+      <w:pPr>
+        <w:rPr>
+          <w:rFonts w:ascii="Times New Roman" w:hAnsi="Times New Roman" w:cs="Times New Roman"/>
+          <w:sz w:val="24"/>
+          <w:szCs w:val="24"/>
+          <w:lang w:val="en-US"/>
+        </w:rPr>
+      </w:pPr>
+      <w:r>
+        <w:rPr>
+          <w:rFonts w:ascii="Times New Roman" w:hAnsi="Times New Roman" w:cs="Times New Roman"/>
+          <w:sz w:val="24"/>
+          <w:szCs w:val="24"/>
+          <w:lang w:val="en-US"/>
+        </w:rPr>
+        <w:t xml:space="preserve">4 </w:t>
+      </w:r>
+      <w:r>
+        <w:rPr>
+          <w:rFonts w:ascii="Times New Roman" w:hAnsi="Times New Roman" w:cs="Times New Roman"/>
+          <w:sz w:val="24"/>
+          <w:szCs w:val="24"/>
+        </w:rPr>
+        <w:t>Дорофеева</w:t>
       </w:r>
     </w:p>
     <w:p>
@@ -4153,34 +4858,6 @@
           <w:szCs w:val="24"/>
           <w:shd w:val="clear" w:color="auto" w:fill="FFFFFF"/>
           <w:lang w:val="en-US"/>
-        </w:rPr>
-      </w:pPr>
-      <w:r>
-        <w:rPr>
-          <w:rFonts w:ascii="Times New Roman" w:hAnsi="Times New Roman" w:cs="Times New Roman"/>
-          <w:sz w:val="24"/>
-          <w:szCs w:val="24"/>
-          <w:lang w:val="en-US"/>
-        </w:rPr>
-        <w:t xml:space="preserve">4 </w:t>
-      </w:r>
-      <w:r>
-        <w:rPr>
-          <w:rFonts w:ascii="Times New Roman" w:hAnsi="Times New Roman" w:cs="Times New Roman"/>
-          <w:sz w:val="24"/>
-          <w:szCs w:val="24"/>
-          <w:lang w:val="en-US"/>
-        </w:rPr>
-        <w:t>Chow</w:t>
-      </w:r>
-    </w:p>
-    <w:p>
-      <w:pPr>
-        <w:rPr>
-          <w:rFonts w:ascii="Times New Roman" w:hAnsi="Times New Roman" w:cs="Times New Roman"/>
-          <w:sz w:val="24"/>
-          <w:szCs w:val="24"/>
-          <w:shd w:val="clear" w:color="auto" w:fill="FFFFFF"/>
         </w:rPr>
       </w:pPr>
       <w:r>
@@ -4297,7 +4974,7 @@
             <w:rPr>
               <w:noProof/>
             </w:rPr>
-            <w:t>3</w:t>
+            <w:t>9</w:t>
           </w:r>
         </w:fldSimple>
       </w:p>
@@ -4809,6 +5486,7 @@
   <w:style w:type="character" w:default="1" w:styleId="a0">
     <w:name w:val="Default Paragraph Font"/>
     <w:uiPriority w:val="1"/>
+    <w:semiHidden/>
     <w:unhideWhenUsed/>
   </w:style>
   <w:style w:type="table" w:default="1" w:styleId="a1">

</xml_diff>